<commit_message>
updated estimates for 2004-2022, based on one update to sroem package that affected W9 estimates in SY2021. Re-ran crosswalk analysis.
</commit_message>
<xml_diff>
--- a/analysis/markdowns/crosswalk.docx
+++ b/analysis/markdowns/crosswalk.docx
@@ -85,13 +85,13 @@
         <w:pStyle w:val="Date"/>
       </w:pPr>
       <w:r>
-        <w:t xml:space="preserve">April</w:t>
+        <w:t xml:space="preserve">May</w:t>
       </w:r>
       <w:r>
         <w:t xml:space="preserve"> </w:t>
       </w:r>
       <w:r>
-        <w:t xml:space="preserve">18,</w:t>
+        <w:t xml:space="preserve">16,</w:t>
       </w:r>
       <w:r>
         <w:t xml:space="preserve"> </w:t>
@@ -2460,19 +2460,19 @@
               <w:jc w:val="right"/>
             </w:pPr>
             <w:r>
-              <w:t xml:space="preserve">-27.0</w:t>
-            </w:r>
-          </w:p>
-        </w:tc>
-        <w:tc>
-          <w:tcPr/>
-          <w:p>
-            <w:pPr>
-              <w:pStyle w:val="Compact"/>
-              <w:jc w:val="right"/>
-            </w:pPr>
-            <w:r>
-              <w:t xml:space="preserve">158.3</w:t>
+              <w:t xml:space="preserve">-26.8</w:t>
+            </w:r>
+          </w:p>
+        </w:tc>
+        <w:tc>
+          <w:tcPr/>
+          <w:p>
+            <w:pPr>
+              <w:pStyle w:val="Compact"/>
+              <w:jc w:val="right"/>
+            </w:pPr>
+            <w:r>
+              <w:t xml:space="preserve">157.9</w:t>
             </w:r>
           </w:p>
         </w:tc>
@@ -2496,7 +2496,7 @@
               <w:jc w:val="right"/>
             </w:pPr>
             <w:r>
-              <w:t xml:space="preserve">0.724</w:t>
+              <w:t xml:space="preserve">0.722</w:t>
             </w:r>
           </w:p>
         </w:tc>
@@ -2546,19 +2546,19 @@
               <w:jc w:val="right"/>
             </w:pPr>
             <w:r>
-              <w:t xml:space="preserve">-27.0</w:t>
-            </w:r>
-          </w:p>
-        </w:tc>
-        <w:tc>
-          <w:tcPr/>
-          <w:p>
-            <w:pPr>
-              <w:pStyle w:val="Compact"/>
-              <w:jc w:val="right"/>
-            </w:pPr>
-            <w:r>
-              <w:t xml:space="preserve">161.1</w:t>
+              <w:t xml:space="preserve">-26.7</w:t>
+            </w:r>
+          </w:p>
+        </w:tc>
+        <w:tc>
+          <w:tcPr/>
+          <w:p>
+            <w:pPr>
+              <w:pStyle w:val="Compact"/>
+              <w:jc w:val="right"/>
+            </w:pPr>
+            <w:r>
+              <w:t xml:space="preserve">160.6</w:t>
             </w:r>
           </w:p>
         </w:tc>
@@ -2582,7 +2582,7 @@
               <w:jc w:val="right"/>
             </w:pPr>
             <w:r>
-              <w:t xml:space="preserve">0.185</w:t>
+              <w:t xml:space="preserve">0.184</w:t>
             </w:r>
           </w:p>
         </w:tc>
@@ -2632,43 +2632,43 @@
               <w:jc w:val="right"/>
             </w:pPr>
             <w:r>
-              <w:t xml:space="preserve">-19.2</w:t>
-            </w:r>
-          </w:p>
-        </w:tc>
-        <w:tc>
-          <w:tcPr/>
-          <w:p>
-            <w:pPr>
-              <w:pStyle w:val="Compact"/>
-              <w:jc w:val="right"/>
-            </w:pPr>
-            <w:r>
-              <w:t xml:space="preserve">162.9</w:t>
-            </w:r>
-          </w:p>
-        </w:tc>
-        <w:tc>
-          <w:tcPr/>
-          <w:p>
-            <w:pPr>
-              <w:pStyle w:val="Compact"/>
-              <w:jc w:val="right"/>
-            </w:pPr>
-            <w:r>
-              <w:t xml:space="preserve">4.6</w:t>
-            </w:r>
-          </w:p>
-        </w:tc>
-        <w:tc>
-          <w:tcPr/>
-          <w:p>
-            <w:pPr>
-              <w:pStyle w:val="Compact"/>
-              <w:jc w:val="right"/>
-            </w:pPr>
-            <w:r>
-              <w:t xml:space="preserve">0.073</w:t>
+              <w:t xml:space="preserve">-18.9</w:t>
+            </w:r>
+          </w:p>
+        </w:tc>
+        <w:tc>
+          <w:tcPr/>
+          <w:p>
+            <w:pPr>
+              <w:pStyle w:val="Compact"/>
+              <w:jc w:val="right"/>
+            </w:pPr>
+            <w:r>
+              <w:t xml:space="preserve">162.3</w:t>
+            </w:r>
+          </w:p>
+        </w:tc>
+        <w:tc>
+          <w:tcPr/>
+          <w:p>
+            <w:pPr>
+              <w:pStyle w:val="Compact"/>
+              <w:jc w:val="right"/>
+            </w:pPr>
+            <w:r>
+              <w:t xml:space="preserve">4.5</w:t>
+            </w:r>
+          </w:p>
+        </w:tc>
+        <w:tc>
+          <w:tcPr/>
+          <w:p>
+            <w:pPr>
+              <w:pStyle w:val="Compact"/>
+              <w:jc w:val="right"/>
+            </w:pPr>
+            <w:r>
+              <w:t xml:space="preserve">0.076</w:t>
             </w:r>
           </w:p>
         </w:tc>
@@ -2718,43 +2718,43 @@
               <w:jc w:val="right"/>
             </w:pPr>
             <w:r>
-              <w:t xml:space="preserve">-19.2</w:t>
-            </w:r>
-          </w:p>
-        </w:tc>
-        <w:tc>
-          <w:tcPr/>
-          <w:p>
-            <w:pPr>
-              <w:pStyle w:val="Compact"/>
-              <w:jc w:val="right"/>
-            </w:pPr>
-            <w:r>
-              <w:t xml:space="preserve">165.8</w:t>
-            </w:r>
-          </w:p>
-        </w:tc>
-        <w:tc>
-          <w:tcPr/>
-          <w:p>
-            <w:pPr>
-              <w:pStyle w:val="Compact"/>
-              <w:jc w:val="right"/>
-            </w:pPr>
-            <w:r>
-              <w:t xml:space="preserve">7.5</w:t>
-            </w:r>
-          </w:p>
-        </w:tc>
-        <w:tc>
-          <w:tcPr/>
-          <w:p>
-            <w:pPr>
-              <w:pStyle w:val="Compact"/>
-              <w:jc w:val="right"/>
-            </w:pPr>
-            <w:r>
-              <w:t xml:space="preserve">0.017</w:t>
+              <w:t xml:space="preserve">-18.9</w:t>
+            </w:r>
+          </w:p>
+        </w:tc>
+        <w:tc>
+          <w:tcPr/>
+          <w:p>
+            <w:pPr>
+              <w:pStyle w:val="Compact"/>
+              <w:jc w:val="right"/>
+            </w:pPr>
+            <w:r>
+              <w:t xml:space="preserve">165.2</w:t>
+            </w:r>
+          </w:p>
+        </w:tc>
+        <w:tc>
+          <w:tcPr/>
+          <w:p>
+            <w:pPr>
+              <w:pStyle w:val="Compact"/>
+              <w:jc w:val="right"/>
+            </w:pPr>
+            <w:r>
+              <w:t xml:space="preserve">7.4</w:t>
+            </w:r>
+          </w:p>
+        </w:tc>
+        <w:tc>
+          <w:tcPr/>
+          <w:p>
+            <w:pPr>
+              <w:pStyle w:val="Compact"/>
+              <w:jc w:val="right"/>
+            </w:pPr>
+            <w:r>
+              <w:t xml:space="preserve">0.018</w:t>
             </w:r>
           </w:p>
         </w:tc>
@@ -2804,31 +2804,31 @@
               <w:jc w:val="right"/>
             </w:pPr>
             <w:r>
-              <w:t xml:space="preserve">-190.6</w:t>
-            </w:r>
-          </w:p>
-        </w:tc>
-        <w:tc>
-          <w:tcPr/>
-          <w:p>
-            <w:pPr>
-              <w:pStyle w:val="Compact"/>
-              <w:jc w:val="right"/>
-            </w:pPr>
-            <w:r>
-              <w:t xml:space="preserve">433.8</w:t>
-            </w:r>
-          </w:p>
-        </w:tc>
-        <w:tc>
-          <w:tcPr/>
-          <w:p>
-            <w:pPr>
-              <w:pStyle w:val="Compact"/>
-              <w:jc w:val="right"/>
-            </w:pPr>
-            <w:r>
-              <w:t xml:space="preserve">275.4</w:t>
+              <w:t xml:space="preserve">-190.4</w:t>
+            </w:r>
+          </w:p>
+        </w:tc>
+        <w:tc>
+          <w:tcPr/>
+          <w:p>
+            <w:pPr>
+              <w:pStyle w:val="Compact"/>
+              <w:jc w:val="right"/>
+            </w:pPr>
+            <w:r>
+              <w:t xml:space="preserve">433.3</w:t>
+            </w:r>
+          </w:p>
+        </w:tc>
+        <w:tc>
+          <w:tcPr/>
+          <w:p>
+            <w:pPr>
+              <w:pStyle w:val="Compact"/>
+              <w:jc w:val="right"/>
+            </w:pPr>
+            <w:r>
+              <w:t xml:space="preserve">275.5</w:t>
             </w:r>
           </w:p>
         </w:tc>
@@ -2890,19 +2890,19 @@
               <w:jc w:val="right"/>
             </w:pPr>
             <w:r>
-              <w:t xml:space="preserve">-190.6</w:t>
-            </w:r>
-          </w:p>
-        </w:tc>
-        <w:tc>
-          <w:tcPr/>
-          <w:p>
-            <w:pPr>
-              <w:pStyle w:val="Compact"/>
-              <w:jc w:val="right"/>
-            </w:pPr>
-            <w:r>
-              <w:t xml:space="preserve">436.1</w:t>
+              <w:t xml:space="preserve">-190.3</w:t>
+            </w:r>
+          </w:p>
+        </w:tc>
+        <w:tc>
+          <w:tcPr/>
+          <w:p>
+            <w:pPr>
+              <w:pStyle w:val="Compact"/>
+              <w:jc w:val="right"/>
+            </w:pPr>
+            <w:r>
+              <w:t xml:space="preserve">435.6</w:t>
             </w:r>
           </w:p>
         </w:tc>
@@ -2976,31 +2976,31 @@
               <w:jc w:val="right"/>
             </w:pPr>
             <w:r>
-              <w:t xml:space="preserve">-185.3</w:t>
-            </w:r>
-          </w:p>
-        </w:tc>
-        <w:tc>
-          <w:tcPr/>
-          <w:p>
-            <w:pPr>
-              <w:pStyle w:val="Compact"/>
-              <w:jc w:val="right"/>
-            </w:pPr>
-            <w:r>
-              <w:t xml:space="preserve">440.3</w:t>
-            </w:r>
-          </w:p>
-        </w:tc>
-        <w:tc>
-          <w:tcPr/>
-          <w:p>
-            <w:pPr>
-              <w:pStyle w:val="Compact"/>
-              <w:jc w:val="right"/>
-            </w:pPr>
-            <w:r>
-              <w:t xml:space="preserve">281.9</w:t>
+              <w:t xml:space="preserve">-185.1</w:t>
+            </w:r>
+          </w:p>
+        </w:tc>
+        <w:tc>
+          <w:tcPr/>
+          <w:p>
+            <w:pPr>
+              <w:pStyle w:val="Compact"/>
+              <w:jc w:val="right"/>
+            </w:pPr>
+            <w:r>
+              <w:t xml:space="preserve">439.9</w:t>
+            </w:r>
+          </w:p>
+        </w:tc>
+        <w:tc>
+          <w:tcPr/>
+          <w:p>
+            <w:pPr>
+              <w:pStyle w:val="Compact"/>
+              <w:jc w:val="right"/>
+            </w:pPr>
+            <w:r>
+              <w:t xml:space="preserve">282.0</w:t>
             </w:r>
           </w:p>
         </w:tc>
@@ -3062,31 +3062,31 @@
               <w:jc w:val="right"/>
             </w:pPr>
             <w:r>
-              <w:t xml:space="preserve">-184.4</w:t>
-            </w:r>
-          </w:p>
-        </w:tc>
-        <w:tc>
-          <w:tcPr/>
-          <w:p>
-            <w:pPr>
-              <w:pStyle w:val="Compact"/>
-              <w:jc w:val="right"/>
-            </w:pPr>
-            <w:r>
-              <w:t xml:space="preserve">441.0</w:t>
-            </w:r>
-          </w:p>
-        </w:tc>
-        <w:tc>
-          <w:tcPr/>
-          <w:p>
-            <w:pPr>
-              <w:pStyle w:val="Compact"/>
-              <w:jc w:val="right"/>
-            </w:pPr>
-            <w:r>
-              <w:t xml:space="preserve">282.7</w:t>
+              <w:t xml:space="preserve">-184.1</w:t>
+            </w:r>
+          </w:p>
+        </w:tc>
+        <w:tc>
+          <w:tcPr/>
+          <w:p>
+            <w:pPr>
+              <w:pStyle w:val="Compact"/>
+              <w:jc w:val="right"/>
+            </w:pPr>
+            <w:r>
+              <w:t xml:space="preserve">440.5</w:t>
+            </w:r>
+          </w:p>
+        </w:tc>
+        <w:tc>
+          <w:tcPr/>
+          <w:p>
+            <w:pPr>
+              <w:pStyle w:val="Compact"/>
+              <w:jc w:val="right"/>
+            </w:pPr>
+            <w:r>
+              <w:t xml:space="preserve">282.6</w:t>
             </w:r>
           </w:p>
         </w:tc>
@@ -3148,19 +3148,19 @@
               <w:jc w:val="right"/>
             </w:pPr>
             <w:r>
-              <w:t xml:space="preserve">-195.9</w:t>
-            </w:r>
-          </w:p>
-        </w:tc>
-        <w:tc>
-          <w:tcPr/>
-          <w:p>
-            <w:pPr>
-              <w:pStyle w:val="Compact"/>
-              <w:jc w:val="right"/>
-            </w:pPr>
-            <w:r>
-              <w:t xml:space="preserve">442.0</w:t>
+              <w:t xml:space="preserve">-195.6</w:t>
+            </w:r>
+          </w:p>
+        </w:tc>
+        <w:tc>
+          <w:tcPr/>
+          <w:p>
+            <w:pPr>
+              <w:pStyle w:val="Compact"/>
+              <w:jc w:val="right"/>
+            </w:pPr>
+            <w:r>
+              <w:t xml:space="preserve">441.4</w:t>
             </w:r>
           </w:p>
         </w:tc>
@@ -3234,31 +3234,31 @@
               <w:jc w:val="right"/>
             </w:pPr>
             <w:r>
-              <w:t xml:space="preserve">-195.9</w:t>
-            </w:r>
-          </w:p>
-        </w:tc>
-        <w:tc>
-          <w:tcPr/>
-          <w:p>
-            <w:pPr>
-              <w:pStyle w:val="Compact"/>
-              <w:jc w:val="right"/>
-            </w:pPr>
-            <w:r>
-              <w:t xml:space="preserve">444.4</w:t>
-            </w:r>
-          </w:p>
-        </w:tc>
-        <w:tc>
-          <w:tcPr/>
-          <w:p>
-            <w:pPr>
-              <w:pStyle w:val="Compact"/>
-              <w:jc w:val="right"/>
-            </w:pPr>
-            <w:r>
-              <w:t xml:space="preserve">286.0</w:t>
+              <w:t xml:space="preserve">-195.6</w:t>
+            </w:r>
+          </w:p>
+        </w:tc>
+        <w:tc>
+          <w:tcPr/>
+          <w:p>
+            <w:pPr>
+              <w:pStyle w:val="Compact"/>
+              <w:jc w:val="right"/>
+            </w:pPr>
+            <w:r>
+              <w:t xml:space="preserve">443.8</w:t>
+            </w:r>
+          </w:p>
+        </w:tc>
+        <w:tc>
+          <w:tcPr/>
+          <w:p>
+            <w:pPr>
+              <w:pStyle w:val="Compact"/>
+              <w:jc w:val="right"/>
+            </w:pPr>
+            <w:r>
+              <w:t xml:space="preserve">285.9</w:t>
             </w:r>
           </w:p>
         </w:tc>
@@ -3320,31 +3320,31 @@
               <w:jc w:val="right"/>
             </w:pPr>
             <w:r>
-              <w:t xml:space="preserve">-193.3</w:t>
-            </w:r>
-          </w:p>
-        </w:tc>
-        <w:tc>
-          <w:tcPr/>
-          <w:p>
-            <w:pPr>
-              <w:pStyle w:val="Compact"/>
-              <w:jc w:val="right"/>
-            </w:pPr>
-            <w:r>
-              <w:t xml:space="preserve">453.8</w:t>
-            </w:r>
-          </w:p>
-        </w:tc>
-        <w:tc>
-          <w:tcPr/>
-          <w:p>
-            <w:pPr>
-              <w:pStyle w:val="Compact"/>
-              <w:jc w:val="right"/>
-            </w:pPr>
-            <w:r>
-              <w:t xml:space="preserve">295.5</w:t>
+              <w:t xml:space="preserve">-193.0</w:t>
+            </w:r>
+          </w:p>
+        </w:tc>
+        <w:tc>
+          <w:tcPr/>
+          <w:p>
+            <w:pPr>
+              <w:pStyle w:val="Compact"/>
+              <w:jc w:val="right"/>
+            </w:pPr>
+            <w:r>
+              <w:t xml:space="preserve">453.2</w:t>
+            </w:r>
+          </w:p>
+        </w:tc>
+        <w:tc>
+          <w:tcPr/>
+          <w:p>
+            <w:pPr>
+              <w:pStyle w:val="Compact"/>
+              <w:jc w:val="right"/>
+            </w:pPr>
+            <w:r>
+              <w:t xml:space="preserve">295.4</w:t>
             </w:r>
           </w:p>
         </w:tc>
@@ -3406,31 +3406,31 @@
               <w:jc w:val="right"/>
             </w:pPr>
             <w:r>
-              <w:t xml:space="preserve">-193.3</w:t>
-            </w:r>
-          </w:p>
-        </w:tc>
-        <w:tc>
-          <w:tcPr/>
-          <w:p>
-            <w:pPr>
-              <w:pStyle w:val="Compact"/>
-              <w:jc w:val="right"/>
-            </w:pPr>
-            <w:r>
-              <w:t xml:space="preserve">456.3</w:t>
-            </w:r>
-          </w:p>
-        </w:tc>
-        <w:tc>
-          <w:tcPr/>
-          <w:p>
-            <w:pPr>
-              <w:pStyle w:val="Compact"/>
-              <w:jc w:val="right"/>
-            </w:pPr>
-            <w:r>
-              <w:t xml:space="preserve">297.9</w:t>
+              <w:t xml:space="preserve">-193.0</w:t>
+            </w:r>
+          </w:p>
+        </w:tc>
+        <w:tc>
+          <w:tcPr/>
+          <w:p>
+            <w:pPr>
+              <w:pStyle w:val="Compact"/>
+              <w:jc w:val="right"/>
+            </w:pPr>
+            <w:r>
+              <w:t xml:space="preserve">455.7</w:t>
+            </w:r>
+          </w:p>
+        </w:tc>
+        <w:tc>
+          <w:tcPr/>
+          <w:p>
+            <w:pPr>
+              <w:pStyle w:val="Compact"/>
+              <w:jc w:val="right"/>
+            </w:pPr>
+            <w:r>
+              <w:t xml:space="preserve">297.8</w:t>
             </w:r>
           </w:p>
         </w:tc>
@@ -3617,7 +3617,7 @@
               <w:jc w:val="right"/>
             </w:pPr>
             <w:r>
-              <w:t xml:space="preserve">0.238</w:t>
+              <w:t xml:space="preserve">0.236</w:t>
             </w:r>
           </w:p>
         </w:tc>
@@ -3641,31 +3641,31 @@
               <w:jc w:val="right"/>
             </w:pPr>
             <w:r>
-              <w:t xml:space="preserve">0.143</w:t>
-            </w:r>
-          </w:p>
-        </w:tc>
-        <w:tc>
-          <w:tcPr/>
-          <w:p>
-            <w:pPr>
-              <w:pStyle w:val="Compact"/>
-              <w:jc w:val="right"/>
-            </w:pPr>
-            <w:r>
-              <w:t xml:space="preserve">0.163</w:t>
-            </w:r>
-          </w:p>
-        </w:tc>
-        <w:tc>
-          <w:tcPr/>
-          <w:p>
-            <w:pPr>
-              <w:pStyle w:val="Compact"/>
-              <w:jc w:val="right"/>
-            </w:pPr>
-            <w:r>
-              <w:t xml:space="preserve">0.166</w:t>
+              <w:t xml:space="preserve">0.142</w:t>
+            </w:r>
+          </w:p>
+        </w:tc>
+        <w:tc>
+          <w:tcPr/>
+          <w:p>
+            <w:pPr>
+              <w:pStyle w:val="Compact"/>
+              <w:jc w:val="right"/>
+            </w:pPr>
+            <w:r>
+              <w:t xml:space="preserve">0.162</w:t>
+            </w:r>
+          </w:p>
+        </w:tc>
+        <w:tc>
+          <w:tcPr/>
+          <w:p>
+            <w:pPr>
+              <w:pStyle w:val="Compact"/>
+              <w:jc w:val="right"/>
+            </w:pPr>
+            <w:r>
+              <w:t xml:space="preserve">0.165</w:t>
             </w:r>
           </w:p>
         </w:tc>
@@ -3689,7 +3689,7 @@
               <w:jc w:val="right"/>
             </w:pPr>
             <w:r>
-              <w:t xml:space="preserve">0.185</w:t>
+              <w:t xml:space="preserve">0.184</w:t>
             </w:r>
           </w:p>
         </w:tc>
@@ -3727,7 +3727,7 @@
               <w:jc w:val="right"/>
             </w:pPr>
             <w:r>
-              <w:t xml:space="preserve">0.214</w:t>
+              <w:t xml:space="preserve">0.213</w:t>
             </w:r>
           </w:p>
         </w:tc>
@@ -3775,7 +3775,7 @@
               <w:jc w:val="right"/>
             </w:pPr>
             <w:r>
-              <w:t xml:space="preserve">0.205</w:t>
+              <w:t xml:space="preserve">0.204</w:t>
             </w:r>
           </w:p>
         </w:tc>
@@ -3813,7 +3813,7 @@
               <w:jc w:val="right"/>
             </w:pPr>
             <w:r>
-              <w:t xml:space="preserve">0.143</w:t>
+              <w:t xml:space="preserve">0.142</w:t>
             </w:r>
           </w:p>
         </w:tc>
@@ -3911,7 +3911,7 @@
               <w:jc w:val="right"/>
             </w:pPr>
             <w:r>
-              <w:t xml:space="preserve">0.163</w:t>
+              <w:t xml:space="preserve">0.162</w:t>
             </w:r>
           </w:p>
         </w:tc>
@@ -4009,7 +4009,7 @@
               <w:jc w:val="right"/>
             </w:pPr>
             <w:r>
-              <w:t xml:space="preserve">0.166</w:t>
+              <w:t xml:space="preserve">0.165</w:t>
             </w:r>
           </w:p>
         </w:tc>
@@ -4119,7 +4119,7 @@
               <w:jc w:val="right"/>
             </w:pPr>
             <w:r>
-              <w:t xml:space="preserve">0.205</w:t>
+              <w:t xml:space="preserve">0.204</w:t>
             </w:r>
           </w:p>
         </w:tc>
@@ -4205,7 +4205,7 @@
               <w:jc w:val="right"/>
             </w:pPr>
             <w:r>
-              <w:t xml:space="preserve">0.185</w:t>
+              <w:t xml:space="preserve">0.184</w:t>
             </w:r>
           </w:p>
         </w:tc>
@@ -4410,7 +4410,7 @@
               <w:jc w:val="right"/>
             </w:pPr>
             <w:r>
-              <w:t xml:space="preserve">0.077</w:t>
+              <w:t xml:space="preserve">0.078</w:t>
             </w:r>
           </w:p>
         </w:tc>
@@ -4434,7 +4434,7 @@
               <w:jc w:val="right"/>
             </w:pPr>
             <w:r>
-              <w:t xml:space="preserve">-0.308</w:t>
+              <w:t xml:space="preserve">-0.306</w:t>
             </w:r>
           </w:p>
         </w:tc>
@@ -4472,7 +4472,7 @@
               <w:jc w:val="right"/>
             </w:pPr>
             <w:r>
-              <w:t xml:space="preserve">0.235</w:t>
+              <w:t xml:space="preserve">0.236</w:t>
             </w:r>
           </w:p>
         </w:tc>
@@ -4496,7 +4496,7 @@
               <w:jc w:val="right"/>
             </w:pPr>
             <w:r>
-              <w:t xml:space="preserve">0.023</w:t>
+              <w:t xml:space="preserve">0.025</w:t>
             </w:r>
           </w:p>
         </w:tc>
@@ -4534,43 +4534,43 @@
               <w:jc w:val="right"/>
             </w:pPr>
             <w:r>
-              <w:t xml:space="preserve">0.670</w:t>
-            </w:r>
-          </w:p>
-        </w:tc>
-        <w:tc>
-          <w:tcPr/>
-          <w:p>
-            <w:pPr>
-              <w:pStyle w:val="Compact"/>
-              <w:jc w:val="right"/>
-            </w:pPr>
-            <w:r>
-              <w:t xml:space="preserve">0.165</w:t>
-            </w:r>
-          </w:p>
-        </w:tc>
-        <w:tc>
-          <w:tcPr/>
-          <w:p>
-            <w:pPr>
-              <w:pStyle w:val="Compact"/>
-              <w:jc w:val="right"/>
-            </w:pPr>
-            <w:r>
-              <w:t xml:space="preserve">0.345</w:t>
-            </w:r>
-          </w:p>
-        </w:tc>
-        <w:tc>
-          <w:tcPr/>
-          <w:p>
-            <w:pPr>
-              <w:pStyle w:val="Compact"/>
-              <w:jc w:val="right"/>
-            </w:pPr>
-            <w:r>
-              <w:t xml:space="preserve">0.994</w:t>
+              <w:t xml:space="preserve">0.673</w:t>
+            </w:r>
+          </w:p>
+        </w:tc>
+        <w:tc>
+          <w:tcPr/>
+          <w:p>
+            <w:pPr>
+              <w:pStyle w:val="Compact"/>
+              <w:jc w:val="right"/>
+            </w:pPr>
+            <w:r>
+              <w:t xml:space="preserve">0.166</w:t>
+            </w:r>
+          </w:p>
+        </w:tc>
+        <w:tc>
+          <w:tcPr/>
+          <w:p>
+            <w:pPr>
+              <w:pStyle w:val="Compact"/>
+              <w:jc w:val="right"/>
+            </w:pPr>
+            <w:r>
+              <w:t xml:space="preserve">0.348</w:t>
+            </w:r>
+          </w:p>
+        </w:tc>
+        <w:tc>
+          <w:tcPr/>
+          <w:p>
+            <w:pPr>
+              <w:pStyle w:val="Compact"/>
+              <w:jc w:val="right"/>
+            </w:pPr>
+            <w:r>
+              <w:t xml:space="preserve">0.999</w:t>
             </w:r>
           </w:p>
         </w:tc>
@@ -4658,43 +4658,43 @@
               <w:jc w:val="right"/>
             </w:pPr>
             <w:r>
-              <w:t xml:space="preserve">0.173</w:t>
-            </w:r>
-          </w:p>
-        </w:tc>
-        <w:tc>
-          <w:tcPr/>
-          <w:p>
-            <w:pPr>
-              <w:pStyle w:val="Compact"/>
-              <w:jc w:val="right"/>
-            </w:pPr>
-            <w:r>
-              <w:t xml:space="preserve">0.075</w:t>
-            </w:r>
-          </w:p>
-        </w:tc>
-        <w:tc>
-          <w:tcPr/>
-          <w:p>
-            <w:pPr>
-              <w:pStyle w:val="Compact"/>
-              <w:jc w:val="right"/>
-            </w:pPr>
-            <w:r>
-              <w:t xml:space="preserve">0.099</w:t>
-            </w:r>
-          </w:p>
-        </w:tc>
-        <w:tc>
-          <w:tcPr/>
-          <w:p>
-            <w:pPr>
-              <w:pStyle w:val="Compact"/>
-              <w:jc w:val="right"/>
-            </w:pPr>
-            <w:r>
-              <w:t xml:space="preserve">0.378</w:t>
+              <w:t xml:space="preserve">0.169</w:t>
+            </w:r>
+          </w:p>
+        </w:tc>
+        <w:tc>
+          <w:tcPr/>
+          <w:p>
+            <w:pPr>
+              <w:pStyle w:val="Compact"/>
+              <w:jc w:val="right"/>
+            </w:pPr>
+            <w:r>
+              <w:t xml:space="preserve">0.073</w:t>
+            </w:r>
+          </w:p>
+        </w:tc>
+        <w:tc>
+          <w:tcPr/>
+          <w:p>
+            <w:pPr>
+              <w:pStyle w:val="Compact"/>
+              <w:jc w:val="right"/>
+            </w:pPr>
+            <w:r>
+              <w:t xml:space="preserve">0.096</w:t>
+            </w:r>
+          </w:p>
+        </w:tc>
+        <w:tc>
+          <w:tcPr/>
+          <w:p>
+            <w:pPr>
+              <w:pStyle w:val="Compact"/>
+              <w:jc w:val="right"/>
+            </w:pPr>
+            <w:r>
+              <w:t xml:space="preserve">0.369</w:t>
             </w:r>
           </w:p>
         </w:tc>
@@ -4720,43 +4720,43 @@
               <w:jc w:val="right"/>
             </w:pPr>
             <w:r>
-              <w:t xml:space="preserve">0.139</w:t>
-            </w:r>
-          </w:p>
-        </w:tc>
-        <w:tc>
-          <w:tcPr/>
-          <w:p>
-            <w:pPr>
-              <w:pStyle w:val="Compact"/>
-              <w:jc w:val="right"/>
-            </w:pPr>
-            <w:r>
-              <w:t xml:space="preserve">0.066</w:t>
-            </w:r>
-          </w:p>
-        </w:tc>
-        <w:tc>
-          <w:tcPr/>
-          <w:p>
-            <w:pPr>
-              <w:pStyle w:val="Compact"/>
-              <w:jc w:val="right"/>
-            </w:pPr>
-            <w:r>
-              <w:t xml:space="preserve">0.079</w:t>
-            </w:r>
-          </w:p>
-        </w:tc>
-        <w:tc>
-          <w:tcPr/>
-          <w:p>
-            <w:pPr>
-              <w:pStyle w:val="Compact"/>
-              <w:jc w:val="right"/>
-            </w:pPr>
-            <w:r>
-              <w:t xml:space="preserve">0.304</w:t>
+              <w:t xml:space="preserve">0.137</w:t>
+            </w:r>
+          </w:p>
+        </w:tc>
+        <w:tc>
+          <w:tcPr/>
+          <w:p>
+            <w:pPr>
+              <w:pStyle w:val="Compact"/>
+              <w:jc w:val="right"/>
+            </w:pPr>
+            <w:r>
+              <w:t xml:space="preserve">0.067</w:t>
+            </w:r>
+          </w:p>
+        </w:tc>
+        <w:tc>
+          <w:tcPr/>
+          <w:p>
+            <w:pPr>
+              <w:pStyle w:val="Compact"/>
+              <w:jc w:val="right"/>
+            </w:pPr>
+            <w:r>
+              <w:t xml:space="preserve">0.078</w:t>
+            </w:r>
+          </w:p>
+        </w:tc>
+        <w:tc>
+          <w:tcPr/>
+          <w:p>
+            <w:pPr>
+              <w:pStyle w:val="Compact"/>
+              <w:jc w:val="right"/>
+            </w:pPr>
+            <w:r>
+              <w:t xml:space="preserve">0.301</w:t>
             </w:r>
           </w:p>
         </w:tc>
@@ -5490,43 +5490,43 @@
               <w:jc w:val="right"/>
             </w:pPr>
             <w:r>
-              <w:t xml:space="preserve">2,999</w:t>
-            </w:r>
-          </w:p>
-        </w:tc>
-        <w:tc>
-          <w:tcPr/>
-          <w:p>
-            <w:pPr>
-              <w:pStyle w:val="Compact"/>
-              <w:jc w:val="right"/>
-            </w:pPr>
-            <w:r>
-              <w:t xml:space="preserve">350.8</w:t>
-            </w:r>
-          </w:p>
-        </w:tc>
-        <w:tc>
-          <w:tcPr/>
-          <w:p>
-            <w:pPr>
-              <w:pStyle w:val="Compact"/>
-              <w:jc w:val="right"/>
-            </w:pPr>
-            <w:r>
-              <w:t xml:space="preserve">2,390</w:t>
-            </w:r>
-          </w:p>
-        </w:tc>
-        <w:tc>
-          <w:tcPr/>
-          <w:p>
-            <w:pPr>
-              <w:pStyle w:val="Compact"/>
-              <w:jc w:val="right"/>
-            </w:pPr>
-            <w:r>
-              <w:t xml:space="preserve">3,764</w:t>
+              <w:t xml:space="preserve">2,992</w:t>
+            </w:r>
+          </w:p>
+        </w:tc>
+        <w:tc>
+          <w:tcPr/>
+          <w:p>
+            <w:pPr>
+              <w:pStyle w:val="Compact"/>
+              <w:jc w:val="right"/>
+            </w:pPr>
+            <w:r>
+              <w:t xml:space="preserve">347.1</w:t>
+            </w:r>
+          </w:p>
+        </w:tc>
+        <w:tc>
+          <w:tcPr/>
+          <w:p>
+            <w:pPr>
+              <w:pStyle w:val="Compact"/>
+              <w:jc w:val="right"/>
+            </w:pPr>
+            <w:r>
+              <w:t xml:space="preserve">2,389</w:t>
+            </w:r>
+          </w:p>
+        </w:tc>
+        <w:tc>
+          <w:tcPr/>
+          <w:p>
+            <w:pPr>
+              <w:pStyle w:val="Compact"/>
+              <w:jc w:val="right"/>
+            </w:pPr>
+            <w:r>
+              <w:t xml:space="preserve">3,747</w:t>
             </w:r>
           </w:p>
         </w:tc>
@@ -5576,43 +5576,43 @@
               <w:jc w:val="right"/>
             </w:pPr>
             <w:r>
-              <w:t xml:space="preserve">1,044</w:t>
-            </w:r>
-          </w:p>
-        </w:tc>
-        <w:tc>
-          <w:tcPr/>
-          <w:p>
-            <w:pPr>
-              <w:pStyle w:val="Compact"/>
-              <w:jc w:val="right"/>
-            </w:pPr>
-            <w:r>
-              <w:t xml:space="preserve">115.5</w:t>
-            </w:r>
-          </w:p>
-        </w:tc>
-        <w:tc>
-          <w:tcPr/>
-          <w:p>
-            <w:pPr>
-              <w:pStyle w:val="Compact"/>
-              <w:jc w:val="right"/>
-            </w:pPr>
-            <w:r>
-              <w:t xml:space="preserve">842</w:t>
-            </w:r>
-          </w:p>
-        </w:tc>
-        <w:tc>
-          <w:tcPr/>
-          <w:p>
-            <w:pPr>
-              <w:pStyle w:val="Compact"/>
-              <w:jc w:val="right"/>
-            </w:pPr>
-            <w:r>
-              <w:t xml:space="preserve">1,294</w:t>
+              <w:t xml:space="preserve">1,042</w:t>
+            </w:r>
+          </w:p>
+        </w:tc>
+        <w:tc>
+          <w:tcPr/>
+          <w:p>
+            <w:pPr>
+              <w:pStyle w:val="Compact"/>
+              <w:jc w:val="right"/>
+            </w:pPr>
+            <w:r>
+              <w:t xml:space="preserve">115.3</w:t>
+            </w:r>
+          </w:p>
+        </w:tc>
+        <w:tc>
+          <w:tcPr/>
+          <w:p>
+            <w:pPr>
+              <w:pStyle w:val="Compact"/>
+              <w:jc w:val="right"/>
+            </w:pPr>
+            <w:r>
+              <w:t xml:space="preserve">840</w:t>
+            </w:r>
+          </w:p>
+        </w:tc>
+        <w:tc>
+          <w:tcPr/>
+          <w:p>
+            <w:pPr>
+              <w:pStyle w:val="Compact"/>
+              <w:jc w:val="right"/>
+            </w:pPr>
+            <w:r>
+              <w:t xml:space="preserve">1,292</w:t>
             </w:r>
           </w:p>
         </w:tc>
@@ -5662,43 +5662,43 @@
               <w:jc w:val="right"/>
             </w:pPr>
             <w:r>
-              <w:t xml:space="preserve">2,153</w:t>
-            </w:r>
-          </w:p>
-        </w:tc>
-        <w:tc>
-          <w:tcPr/>
-          <w:p>
-            <w:pPr>
-              <w:pStyle w:val="Compact"/>
-              <w:jc w:val="right"/>
-            </w:pPr>
-            <w:r>
-              <w:t xml:space="preserve">291.8</w:t>
-            </w:r>
-          </w:p>
-        </w:tc>
-        <w:tc>
-          <w:tcPr/>
-          <w:p>
-            <w:pPr>
-              <w:pStyle w:val="Compact"/>
-              <w:jc w:val="right"/>
-            </w:pPr>
-            <w:r>
-              <w:t xml:space="preserve">1,657</w:t>
-            </w:r>
-          </w:p>
-        </w:tc>
-        <w:tc>
-          <w:tcPr/>
-          <w:p>
-            <w:pPr>
-              <w:pStyle w:val="Compact"/>
-              <w:jc w:val="right"/>
-            </w:pPr>
-            <w:r>
-              <w:t xml:space="preserve">2,798</w:t>
+              <w:t xml:space="preserve">2,151</w:t>
+            </w:r>
+          </w:p>
+        </w:tc>
+        <w:tc>
+          <w:tcPr/>
+          <w:p>
+            <w:pPr>
+              <w:pStyle w:val="Compact"/>
+              <w:jc w:val="right"/>
+            </w:pPr>
+            <w:r>
+              <w:t xml:space="preserve">289.2</w:t>
+            </w:r>
+          </w:p>
+        </w:tc>
+        <w:tc>
+          <w:tcPr/>
+          <w:p>
+            <w:pPr>
+              <w:pStyle w:val="Compact"/>
+              <w:jc w:val="right"/>
+            </w:pPr>
+            <w:r>
+              <w:t xml:space="preserve">1,658</w:t>
+            </w:r>
+          </w:p>
+        </w:tc>
+        <w:tc>
+          <w:tcPr/>
+          <w:p>
+            <w:pPr>
+              <w:pStyle w:val="Compact"/>
+              <w:jc w:val="right"/>
+            </w:pPr>
+            <w:r>
+              <w:t xml:space="preserve">2,790</w:t>
             </w:r>
           </w:p>
         </w:tc>
@@ -5748,43 +5748,43 @@
               <w:jc w:val="right"/>
             </w:pPr>
             <w:r>
-              <w:t xml:space="preserve">923</w:t>
-            </w:r>
-          </w:p>
-        </w:tc>
-        <w:tc>
-          <w:tcPr/>
-          <w:p>
-            <w:pPr>
-              <w:pStyle w:val="Compact"/>
-              <w:jc w:val="right"/>
-            </w:pPr>
-            <w:r>
-              <w:t xml:space="preserve">108.1</w:t>
-            </w:r>
-          </w:p>
-        </w:tc>
-        <w:tc>
-          <w:tcPr/>
-          <w:p>
-            <w:pPr>
-              <w:pStyle w:val="Compact"/>
-              <w:jc w:val="right"/>
-            </w:pPr>
-            <w:r>
-              <w:t xml:space="preserve">735</w:t>
-            </w:r>
-          </w:p>
-        </w:tc>
-        <w:tc>
-          <w:tcPr/>
-          <w:p>
-            <w:pPr>
-              <w:pStyle w:val="Compact"/>
-              <w:jc w:val="right"/>
-            </w:pPr>
-            <w:r>
-              <w:t xml:space="preserve">1,158</w:t>
+              <w:t xml:space="preserve">920</w:t>
+            </w:r>
+          </w:p>
+        </w:tc>
+        <w:tc>
+          <w:tcPr/>
+          <w:p>
+            <w:pPr>
+              <w:pStyle w:val="Compact"/>
+              <w:jc w:val="right"/>
+            </w:pPr>
+            <w:r>
+              <w:t xml:space="preserve">107.9</w:t>
+            </w:r>
+          </w:p>
+        </w:tc>
+        <w:tc>
+          <w:tcPr/>
+          <w:p>
+            <w:pPr>
+              <w:pStyle w:val="Compact"/>
+              <w:jc w:val="right"/>
+            </w:pPr>
+            <w:r>
+              <w:t xml:space="preserve">733</w:t>
+            </w:r>
+          </w:p>
+        </w:tc>
+        <w:tc>
+          <w:tcPr/>
+          <w:p>
+            <w:pPr>
+              <w:pStyle w:val="Compact"/>
+              <w:jc w:val="right"/>
+            </w:pPr>
+            <w:r>
+              <w:t xml:space="preserve">1,156</w:t>
             </w:r>
           </w:p>
         </w:tc>
@@ -5834,43 +5834,43 @@
               <w:jc w:val="right"/>
             </w:pPr>
             <w:r>
-              <w:t xml:space="preserve">1,578</w:t>
-            </w:r>
-          </w:p>
-        </w:tc>
-        <w:tc>
-          <w:tcPr/>
-          <w:p>
-            <w:pPr>
-              <w:pStyle w:val="Compact"/>
-              <w:jc w:val="right"/>
-            </w:pPr>
-            <w:r>
-              <w:t xml:space="preserve">224.2</w:t>
-            </w:r>
-          </w:p>
-        </w:tc>
-        <w:tc>
-          <w:tcPr/>
-          <w:p>
-            <w:pPr>
-              <w:pStyle w:val="Compact"/>
-              <w:jc w:val="right"/>
-            </w:pPr>
-            <w:r>
-              <w:t xml:space="preserve">1,200</w:t>
-            </w:r>
-          </w:p>
-        </w:tc>
-        <w:tc>
-          <w:tcPr/>
-          <w:p>
-            <w:pPr>
-              <w:pStyle w:val="Compact"/>
-              <w:jc w:val="right"/>
-            </w:pPr>
-            <w:r>
-              <w:t xml:space="preserve">2,077</w:t>
+              <w:t xml:space="preserve">1,571</w:t>
+            </w:r>
+          </w:p>
+        </w:tc>
+        <w:tc>
+          <w:tcPr/>
+          <w:p>
+            <w:pPr>
+              <w:pStyle w:val="Compact"/>
+              <w:jc w:val="right"/>
+            </w:pPr>
+            <w:r>
+              <w:t xml:space="preserve">221.5</w:t>
+            </w:r>
+          </w:p>
+        </w:tc>
+        <w:tc>
+          <w:tcPr/>
+          <w:p>
+            <w:pPr>
+              <w:pStyle w:val="Compact"/>
+              <w:jc w:val="right"/>
+            </w:pPr>
+            <w:r>
+              <w:t xml:space="preserve">1,197</w:t>
+            </w:r>
+          </w:p>
+        </w:tc>
+        <w:tc>
+          <w:tcPr/>
+          <w:p>
+            <w:pPr>
+              <w:pStyle w:val="Compact"/>
+              <w:jc w:val="right"/>
+            </w:pPr>
+            <w:r>
+              <w:t xml:space="preserve">2,063</w:t>
             </w:r>
           </w:p>
         </w:tc>
@@ -5920,43 +5920,43 @@
               <w:jc w:val="right"/>
             </w:pPr>
             <w:r>
-              <w:t xml:space="preserve">506</w:t>
-            </w:r>
-          </w:p>
-        </w:tc>
-        <w:tc>
-          <w:tcPr/>
-          <w:p>
-            <w:pPr>
-              <w:pStyle w:val="Compact"/>
-              <w:jc w:val="right"/>
-            </w:pPr>
-            <w:r>
-              <w:t xml:space="preserve">60.2</w:t>
-            </w:r>
-          </w:p>
-        </w:tc>
-        <w:tc>
-          <w:tcPr/>
-          <w:p>
-            <w:pPr>
-              <w:pStyle w:val="Compact"/>
-              <w:jc w:val="right"/>
-            </w:pPr>
-            <w:r>
-              <w:t xml:space="preserve">402</w:t>
-            </w:r>
-          </w:p>
-        </w:tc>
-        <w:tc>
-          <w:tcPr/>
-          <w:p>
-            <w:pPr>
-              <w:pStyle w:val="Compact"/>
-              <w:jc w:val="right"/>
-            </w:pPr>
-            <w:r>
-              <w:t xml:space="preserve">637</w:t>
+              <w:t xml:space="preserve">505</w:t>
+            </w:r>
+          </w:p>
+        </w:tc>
+        <w:tc>
+          <w:tcPr/>
+          <w:p>
+            <w:pPr>
+              <w:pStyle w:val="Compact"/>
+              <w:jc w:val="right"/>
+            </w:pPr>
+            <w:r>
+              <w:t xml:space="preserve">60.1</w:t>
+            </w:r>
+          </w:p>
+        </w:tc>
+        <w:tc>
+          <w:tcPr/>
+          <w:p>
+            <w:pPr>
+              <w:pStyle w:val="Compact"/>
+              <w:jc w:val="right"/>
+            </w:pPr>
+            <w:r>
+              <w:t xml:space="preserve">401</w:t>
+            </w:r>
+          </w:p>
+        </w:tc>
+        <w:tc>
+          <w:tcPr/>
+          <w:p>
+            <w:pPr>
+              <w:pStyle w:val="Compact"/>
+              <w:jc w:val="right"/>
+            </w:pPr>
+            <w:r>
+              <w:t xml:space="preserve">636</w:t>
             </w:r>
           </w:p>
         </w:tc>
@@ -6006,43 +6006,43 @@
               <w:jc w:val="right"/>
             </w:pPr>
             <w:r>
-              <w:t xml:space="preserve">1,531</w:t>
-            </w:r>
-          </w:p>
-        </w:tc>
-        <w:tc>
-          <w:tcPr/>
-          <w:p>
-            <w:pPr>
-              <w:pStyle w:val="Compact"/>
-              <w:jc w:val="right"/>
-            </w:pPr>
-            <w:r>
-              <w:t xml:space="preserve">221.4</w:t>
-            </w:r>
-          </w:p>
-        </w:tc>
-        <w:tc>
-          <w:tcPr/>
-          <w:p>
-            <w:pPr>
-              <w:pStyle w:val="Compact"/>
-              <w:jc w:val="right"/>
-            </w:pPr>
-            <w:r>
-              <w:t xml:space="preserve">1,158</w:t>
-            </w:r>
-          </w:p>
-        </w:tc>
-        <w:tc>
-          <w:tcPr/>
-          <w:p>
-            <w:pPr>
-              <w:pStyle w:val="Compact"/>
-              <w:jc w:val="right"/>
-            </w:pPr>
-            <w:r>
-              <w:t xml:space="preserve">2,024</w:t>
+              <w:t xml:space="preserve">1,520</w:t>
+            </w:r>
+          </w:p>
+        </w:tc>
+        <w:tc>
+          <w:tcPr/>
+          <w:p>
+            <w:pPr>
+              <w:pStyle w:val="Compact"/>
+              <w:jc w:val="right"/>
+            </w:pPr>
+            <w:r>
+              <w:t xml:space="preserve">218.1</w:t>
+            </w:r>
+          </w:p>
+        </w:tc>
+        <w:tc>
+          <w:tcPr/>
+          <w:p>
+            <w:pPr>
+              <w:pStyle w:val="Compact"/>
+              <w:jc w:val="right"/>
+            </w:pPr>
+            <w:r>
+              <w:t xml:space="preserve">1,152</w:t>
+            </w:r>
+          </w:p>
+        </w:tc>
+        <w:tc>
+          <w:tcPr/>
+          <w:p>
+            <w:pPr>
+              <w:pStyle w:val="Compact"/>
+              <w:jc w:val="right"/>
+            </w:pPr>
+            <w:r>
+              <w:t xml:space="preserve">2,005</w:t>
             </w:r>
           </w:p>
         </w:tc>
@@ -6092,19 +6092,19 @@
               <w:jc w:val="right"/>
             </w:pPr>
             <w:r>
-              <w:t xml:space="preserve">423</w:t>
-            </w:r>
-          </w:p>
-        </w:tc>
-        <w:tc>
-          <w:tcPr/>
-          <w:p>
-            <w:pPr>
-              <w:pStyle w:val="Compact"/>
-              <w:jc w:val="right"/>
-            </w:pPr>
-            <w:r>
-              <w:t xml:space="preserve">50.6</w:t>
+              <w:t xml:space="preserve">422</w:t>
+            </w:r>
+          </w:p>
+        </w:tc>
+        <w:tc>
+          <w:tcPr/>
+          <w:p>
+            <w:pPr>
+              <w:pStyle w:val="Compact"/>
+              <w:jc w:val="right"/>
+            </w:pPr>
+            <w:r>
+              <w:t xml:space="preserve">50.5</w:t>
             </w:r>
           </w:p>
         </w:tc>
@@ -6178,43 +6178,43 @@
               <w:jc w:val="right"/>
             </w:pPr>
             <w:r>
-              <w:t xml:space="preserve">760</w:t>
-            </w:r>
-          </w:p>
-        </w:tc>
-        <w:tc>
-          <w:tcPr/>
-          <w:p>
-            <w:pPr>
-              <w:pStyle w:val="Compact"/>
-              <w:jc w:val="right"/>
-            </w:pPr>
-            <w:r>
-              <w:t xml:space="preserve">110.7</w:t>
-            </w:r>
-          </w:p>
-        </w:tc>
-        <w:tc>
-          <w:tcPr/>
-          <w:p>
-            <w:pPr>
-              <w:pStyle w:val="Compact"/>
-              <w:jc w:val="right"/>
-            </w:pPr>
-            <w:r>
-              <w:t xml:space="preserve">574</w:t>
-            </w:r>
-          </w:p>
-        </w:tc>
-        <w:tc>
-          <w:tcPr/>
-          <w:p>
-            <w:pPr>
-              <w:pStyle w:val="Compact"/>
-              <w:jc w:val="right"/>
-            </w:pPr>
-            <w:r>
-              <w:t xml:space="preserve">1,007</w:t>
+              <w:t xml:space="preserve">757</w:t>
+            </w:r>
+          </w:p>
+        </w:tc>
+        <w:tc>
+          <w:tcPr/>
+          <w:p>
+            <w:pPr>
+              <w:pStyle w:val="Compact"/>
+              <w:jc w:val="right"/>
+            </w:pPr>
+            <w:r>
+              <w:t xml:space="preserve">109.5</w:t>
+            </w:r>
+          </w:p>
+        </w:tc>
+        <w:tc>
+          <w:tcPr/>
+          <w:p>
+            <w:pPr>
+              <w:pStyle w:val="Compact"/>
+              <w:jc w:val="right"/>
+            </w:pPr>
+            <w:r>
+              <w:t xml:space="preserve">573</w:t>
+            </w:r>
+          </w:p>
+        </w:tc>
+        <w:tc>
+          <w:tcPr/>
+          <w:p>
+            <w:pPr>
+              <w:pStyle w:val="Compact"/>
+              <w:jc w:val="right"/>
+            </w:pPr>
+            <w:r>
+              <w:t xml:space="preserve">1,001</w:t>
             </w:r>
           </w:p>
         </w:tc>
@@ -6300,7 +6300,7 @@
               <w:jc w:val="right"/>
             </w:pPr>
             <w:r>
-              <w:t xml:space="preserve">428</w:t>
+              <w:t xml:space="preserve">427</w:t>
             </w:r>
           </w:p>
         </w:tc>
@@ -6350,43 +6350,43 @@
               <w:jc w:val="right"/>
             </w:pPr>
             <w:r>
-              <w:t xml:space="preserve">1,432</w:t>
-            </w:r>
-          </w:p>
-        </w:tc>
-        <w:tc>
-          <w:tcPr/>
-          <w:p>
-            <w:pPr>
-              <w:pStyle w:val="Compact"/>
-              <w:jc w:val="right"/>
-            </w:pPr>
-            <w:r>
-              <w:t xml:space="preserve">209.3</w:t>
-            </w:r>
-          </w:p>
-        </w:tc>
-        <w:tc>
-          <w:tcPr/>
-          <w:p>
-            <w:pPr>
-              <w:pStyle w:val="Compact"/>
-              <w:jc w:val="right"/>
-            </w:pPr>
-            <w:r>
-              <w:t xml:space="preserve">1,080</w:t>
-            </w:r>
-          </w:p>
-        </w:tc>
-        <w:tc>
-          <w:tcPr/>
-          <w:p>
-            <w:pPr>
-              <w:pStyle w:val="Compact"/>
-              <w:jc w:val="right"/>
-            </w:pPr>
-            <w:r>
-              <w:t xml:space="preserve">1,899</w:t>
+              <w:t xml:space="preserve">1,427</w:t>
+            </w:r>
+          </w:p>
+        </w:tc>
+        <w:tc>
+          <w:tcPr/>
+          <w:p>
+            <w:pPr>
+              <w:pStyle w:val="Compact"/>
+              <w:jc w:val="right"/>
+            </w:pPr>
+            <w:r>
+              <w:t xml:space="preserve">207.0</w:t>
+            </w:r>
+          </w:p>
+        </w:tc>
+        <w:tc>
+          <w:tcPr/>
+          <w:p>
+            <w:pPr>
+              <w:pStyle w:val="Compact"/>
+              <w:jc w:val="right"/>
+            </w:pPr>
+            <w:r>
+              <w:t xml:space="preserve">1,078</w:t>
+            </w:r>
+          </w:p>
+        </w:tc>
+        <w:tc>
+          <w:tcPr/>
+          <w:p>
+            <w:pPr>
+              <w:pStyle w:val="Compact"/>
+              <w:jc w:val="right"/>
+            </w:pPr>
+            <w:r>
+              <w:t xml:space="preserve">1,888</w:t>
             </w:r>
           </w:p>
         </w:tc>
@@ -6436,43 +6436,43 @@
               <w:jc w:val="right"/>
             </w:pPr>
             <w:r>
-              <w:t xml:space="preserve">671</w:t>
-            </w:r>
-          </w:p>
-        </w:tc>
-        <w:tc>
-          <w:tcPr/>
-          <w:p>
-            <w:pPr>
-              <w:pStyle w:val="Compact"/>
-              <w:jc w:val="right"/>
-            </w:pPr>
-            <w:r>
-              <w:t xml:space="preserve">80.5</w:t>
-            </w:r>
-          </w:p>
-        </w:tc>
-        <w:tc>
-          <w:tcPr/>
-          <w:p>
-            <w:pPr>
-              <w:pStyle w:val="Compact"/>
-              <w:jc w:val="right"/>
-            </w:pPr>
-            <w:r>
-              <w:t xml:space="preserve">532</w:t>
-            </w:r>
-          </w:p>
-        </w:tc>
-        <w:tc>
-          <w:tcPr/>
-          <w:p>
-            <w:pPr>
-              <w:pStyle w:val="Compact"/>
-              <w:jc w:val="right"/>
-            </w:pPr>
-            <w:r>
-              <w:t xml:space="preserve">847</w:t>
+              <w:t xml:space="preserve">670</w:t>
+            </w:r>
+          </w:p>
+        </w:tc>
+        <w:tc>
+          <w:tcPr/>
+          <w:p>
+            <w:pPr>
+              <w:pStyle w:val="Compact"/>
+              <w:jc w:val="right"/>
+            </w:pPr>
+            <w:r>
+              <w:t xml:space="preserve">80.3</w:t>
+            </w:r>
+          </w:p>
+        </w:tc>
+        <w:tc>
+          <w:tcPr/>
+          <w:p>
+            <w:pPr>
+              <w:pStyle w:val="Compact"/>
+              <w:jc w:val="right"/>
+            </w:pPr>
+            <w:r>
+              <w:t xml:space="preserve">531</w:t>
+            </w:r>
+          </w:p>
+        </w:tc>
+        <w:tc>
+          <w:tcPr/>
+          <w:p>
+            <w:pPr>
+              <w:pStyle w:val="Compact"/>
+              <w:jc w:val="right"/>
+            </w:pPr>
+            <w:r>
+              <w:t xml:space="preserve">845</w:t>
             </w:r>
           </w:p>
         </w:tc>
@@ -6522,43 +6522,43 @@
               <w:jc w:val="right"/>
             </w:pPr>
             <w:r>
-              <w:t xml:space="preserve">1,434</w:t>
-            </w:r>
-          </w:p>
-        </w:tc>
-        <w:tc>
-          <w:tcPr/>
-          <w:p>
-            <w:pPr>
-              <w:pStyle w:val="Compact"/>
-              <w:jc w:val="right"/>
-            </w:pPr>
-            <w:r>
-              <w:t xml:space="preserve">210.0</w:t>
-            </w:r>
-          </w:p>
-        </w:tc>
-        <w:tc>
-          <w:tcPr/>
-          <w:p>
-            <w:pPr>
-              <w:pStyle w:val="Compact"/>
-              <w:jc w:val="right"/>
-            </w:pPr>
-            <w:r>
-              <w:t xml:space="preserve">1,081</w:t>
-            </w:r>
-          </w:p>
-        </w:tc>
-        <w:tc>
-          <w:tcPr/>
-          <w:p>
-            <w:pPr>
-              <w:pStyle w:val="Compact"/>
-              <w:jc w:val="right"/>
-            </w:pPr>
-            <w:r>
-              <w:t xml:space="preserve">1,902</w:t>
+              <w:t xml:space="preserve">1,426</w:t>
+            </w:r>
+          </w:p>
+        </w:tc>
+        <w:tc>
+          <w:tcPr/>
+          <w:p>
+            <w:pPr>
+              <w:pStyle w:val="Compact"/>
+              <w:jc w:val="right"/>
+            </w:pPr>
+            <w:r>
+              <w:t xml:space="preserve">207.3</w:t>
+            </w:r>
+          </w:p>
+        </w:tc>
+        <w:tc>
+          <w:tcPr/>
+          <w:p>
+            <w:pPr>
+              <w:pStyle w:val="Compact"/>
+              <w:jc w:val="right"/>
+            </w:pPr>
+            <w:r>
+              <w:t xml:space="preserve">1,077</w:t>
+            </w:r>
+          </w:p>
+        </w:tc>
+        <w:tc>
+          <w:tcPr/>
+          <w:p>
+            <w:pPr>
+              <w:pStyle w:val="Compact"/>
+              <w:jc w:val="right"/>
+            </w:pPr>
+            <w:r>
+              <w:t xml:space="preserve">1,888</w:t>
             </w:r>
           </w:p>
         </w:tc>
@@ -6608,43 +6608,43 @@
               <w:jc w:val="right"/>
             </w:pPr>
             <w:r>
-              <w:t xml:space="preserve">477</w:t>
-            </w:r>
-          </w:p>
-        </w:tc>
-        <w:tc>
-          <w:tcPr/>
-          <w:p>
-            <w:pPr>
-              <w:pStyle w:val="Compact"/>
-              <w:jc w:val="right"/>
-            </w:pPr>
-            <w:r>
-              <w:t xml:space="preserve">57.2</w:t>
-            </w:r>
-          </w:p>
-        </w:tc>
-        <w:tc>
-          <w:tcPr/>
-          <w:p>
-            <w:pPr>
-              <w:pStyle w:val="Compact"/>
-              <w:jc w:val="right"/>
-            </w:pPr>
-            <w:r>
-              <w:t xml:space="preserve">378</w:t>
-            </w:r>
-          </w:p>
-        </w:tc>
-        <w:tc>
-          <w:tcPr/>
-          <w:p>
-            <w:pPr>
-              <w:pStyle w:val="Compact"/>
-              <w:jc w:val="right"/>
-            </w:pPr>
-            <w:r>
-              <w:t xml:space="preserve">601</w:t>
+              <w:t xml:space="preserve">476</w:t>
+            </w:r>
+          </w:p>
+        </w:tc>
+        <w:tc>
+          <w:tcPr/>
+          <w:p>
+            <w:pPr>
+              <w:pStyle w:val="Compact"/>
+              <w:jc w:val="right"/>
+            </w:pPr>
+            <w:r>
+              <w:t xml:space="preserve">57.1</w:t>
+            </w:r>
+          </w:p>
+        </w:tc>
+        <w:tc>
+          <w:tcPr/>
+          <w:p>
+            <w:pPr>
+              <w:pStyle w:val="Compact"/>
+              <w:jc w:val="right"/>
+            </w:pPr>
+            <w:r>
+              <w:t xml:space="preserve">377</w:t>
+            </w:r>
+          </w:p>
+        </w:tc>
+        <w:tc>
+          <w:tcPr/>
+          <w:p>
+            <w:pPr>
+              <w:pStyle w:val="Compact"/>
+              <w:jc w:val="right"/>
+            </w:pPr>
+            <w:r>
+              <w:t xml:space="preserve">600</w:t>
             </w:r>
           </w:p>
         </w:tc>
@@ -6694,43 +6694,43 @@
               <w:jc w:val="right"/>
             </w:pPr>
             <w:r>
-              <w:t xml:space="preserve">513</w:t>
-            </w:r>
-          </w:p>
-        </w:tc>
-        <w:tc>
-          <w:tcPr/>
-          <w:p>
-            <w:pPr>
-              <w:pStyle w:val="Compact"/>
-              <w:jc w:val="right"/>
-            </w:pPr>
-            <w:r>
-              <w:t xml:space="preserve">75.2</w:t>
-            </w:r>
-          </w:p>
-        </w:tc>
-        <w:tc>
-          <w:tcPr/>
-          <w:p>
-            <w:pPr>
-              <w:pStyle w:val="Compact"/>
-              <w:jc w:val="right"/>
-            </w:pPr>
-            <w:r>
-              <w:t xml:space="preserve">386</w:t>
-            </w:r>
-          </w:p>
-        </w:tc>
-        <w:tc>
-          <w:tcPr/>
-          <w:p>
-            <w:pPr>
-              <w:pStyle w:val="Compact"/>
-              <w:jc w:val="right"/>
-            </w:pPr>
-            <w:r>
-              <w:t xml:space="preserve">680</w:t>
+              <w:t xml:space="preserve">512</w:t>
+            </w:r>
+          </w:p>
+        </w:tc>
+        <w:tc>
+          <w:tcPr/>
+          <w:p>
+            <w:pPr>
+              <w:pStyle w:val="Compact"/>
+              <w:jc w:val="right"/>
+            </w:pPr>
+            <w:r>
+              <w:t xml:space="preserve">74.6</w:t>
+            </w:r>
+          </w:p>
+        </w:tc>
+        <w:tc>
+          <w:tcPr/>
+          <w:p>
+            <w:pPr>
+              <w:pStyle w:val="Compact"/>
+              <w:jc w:val="right"/>
+            </w:pPr>
+            <w:r>
+              <w:t xml:space="preserve">387</w:t>
+            </w:r>
+          </w:p>
+        </w:tc>
+        <w:tc>
+          <w:tcPr/>
+          <w:p>
+            <w:pPr>
+              <w:pStyle w:val="Compact"/>
+              <w:jc w:val="right"/>
+            </w:pPr>
+            <w:r>
+              <w:t xml:space="preserve">679</w:t>
             </w:r>
           </w:p>
         </w:tc>
@@ -6804,7 +6804,7 @@
               <w:jc w:val="right"/>
             </w:pPr>
             <w:r>
-              <w:t xml:space="preserve">155</w:t>
+              <w:t xml:space="preserve">154</w:t>
             </w:r>
           </w:p>
         </w:tc>
@@ -6878,31 +6878,31 @@
               <w:jc w:val="right"/>
             </w:pPr>
             <w:r>
-              <w:t xml:space="preserve">72.9</w:t>
-            </w:r>
-          </w:p>
-        </w:tc>
-        <w:tc>
-          <w:tcPr/>
-          <w:p>
-            <w:pPr>
-              <w:pStyle w:val="Compact"/>
-              <w:jc w:val="right"/>
-            </w:pPr>
-            <w:r>
-              <w:t xml:space="preserve">374</w:t>
-            </w:r>
-          </w:p>
-        </w:tc>
-        <w:tc>
-          <w:tcPr/>
-          <w:p>
-            <w:pPr>
-              <w:pStyle w:val="Compact"/>
-              <w:jc w:val="right"/>
-            </w:pPr>
-            <w:r>
-              <w:t xml:space="preserve">659</w:t>
+              <w:t xml:space="preserve">72.4</w:t>
+            </w:r>
+          </w:p>
+        </w:tc>
+        <w:tc>
+          <w:tcPr/>
+          <w:p>
+            <w:pPr>
+              <w:pStyle w:val="Compact"/>
+              <w:jc w:val="right"/>
+            </w:pPr>
+            <w:r>
+              <w:t xml:space="preserve">375</w:t>
+            </w:r>
+          </w:p>
+        </w:tc>
+        <w:tc>
+          <w:tcPr/>
+          <w:p>
+            <w:pPr>
+              <w:pStyle w:val="Compact"/>
+              <w:jc w:val="right"/>
+            </w:pPr>
+            <w:r>
+              <w:t xml:space="preserve">658</w:t>
             </w:r>
           </w:p>
         </w:tc>
@@ -6952,19 +6952,19 @@
               <w:jc w:val="right"/>
             </w:pPr>
             <w:r>
-              <w:t xml:space="preserve">253</w:t>
-            </w:r>
-          </w:p>
-        </w:tc>
-        <w:tc>
-          <w:tcPr/>
-          <w:p>
-            <w:pPr>
-              <w:pStyle w:val="Compact"/>
-              <w:jc w:val="right"/>
-            </w:pPr>
-            <w:r>
-              <w:t xml:space="preserve">30.4</w:t>
+              <w:t xml:space="preserve">252</w:t>
+            </w:r>
+          </w:p>
+        </w:tc>
+        <w:tc>
+          <w:tcPr/>
+          <w:p>
+            <w:pPr>
+              <w:pStyle w:val="Compact"/>
+              <w:jc w:val="right"/>
+            </w:pPr>
+            <w:r>
+              <w:t xml:space="preserve">30.3</w:t>
             </w:r>
           </w:p>
         </w:tc>
@@ -7038,19 +7038,19 @@
               <w:jc w:val="right"/>
             </w:pPr>
             <w:r>
-              <w:t xml:space="preserve">494</w:t>
-            </w:r>
-          </w:p>
-        </w:tc>
-        <w:tc>
-          <w:tcPr/>
-          <w:p>
-            <w:pPr>
-              <w:pStyle w:val="Compact"/>
-              <w:jc w:val="right"/>
-            </w:pPr>
-            <w:r>
-              <w:t xml:space="preserve">72.6</w:t>
+              <w:t xml:space="preserve">493</w:t>
+            </w:r>
+          </w:p>
+        </w:tc>
+        <w:tc>
+          <w:tcPr/>
+          <w:p>
+            <w:pPr>
+              <w:pStyle w:val="Compact"/>
+              <w:jc w:val="right"/>
+            </w:pPr>
+            <w:r>
+              <w:t xml:space="preserve">72.0</w:t>
             </w:r>
           </w:p>
         </w:tc>
@@ -7074,7 +7074,7 @@
               <w:jc w:val="right"/>
             </w:pPr>
             <w:r>
-              <w:t xml:space="preserve">656</w:t>
+              <w:t xml:space="preserve">654</w:t>
             </w:r>
           </w:p>
         </w:tc>
@@ -7124,7 +7124,7 @@
               <w:jc w:val="right"/>
             </w:pPr>
             <w:r>
-              <w:t xml:space="preserve">171</w:t>
+              <w:t xml:space="preserve">170</w:t>
             </w:r>
           </w:p>
         </w:tc>
@@ -7210,43 +7210,43 @@
               <w:jc w:val="right"/>
             </w:pPr>
             <w:r>
-              <w:t xml:space="preserve">563</w:t>
-            </w:r>
-          </w:p>
-        </w:tc>
-        <w:tc>
-          <w:tcPr/>
-          <w:p>
-            <w:pPr>
-              <w:pStyle w:val="Compact"/>
-              <w:jc w:val="right"/>
-            </w:pPr>
-            <w:r>
-              <w:t xml:space="preserve">82.9</w:t>
-            </w:r>
-          </w:p>
-        </w:tc>
-        <w:tc>
-          <w:tcPr/>
-          <w:p>
-            <w:pPr>
-              <w:pStyle w:val="Compact"/>
-              <w:jc w:val="right"/>
-            </w:pPr>
-            <w:r>
-              <w:t xml:space="preserve">424</w:t>
-            </w:r>
-          </w:p>
-        </w:tc>
-        <w:tc>
-          <w:tcPr/>
-          <w:p>
-            <w:pPr>
-              <w:pStyle w:val="Compact"/>
-              <w:jc w:val="right"/>
-            </w:pPr>
-            <w:r>
-              <w:t xml:space="preserve">748</w:t>
+              <w:t xml:space="preserve">565</w:t>
+            </w:r>
+          </w:p>
+        </w:tc>
+        <w:tc>
+          <w:tcPr/>
+          <w:p>
+            <w:pPr>
+              <w:pStyle w:val="Compact"/>
+              <w:jc w:val="right"/>
+            </w:pPr>
+            <w:r>
+              <w:t xml:space="preserve">82.6</w:t>
+            </w:r>
+          </w:p>
+        </w:tc>
+        <w:tc>
+          <w:tcPr/>
+          <w:p>
+            <w:pPr>
+              <w:pStyle w:val="Compact"/>
+              <w:jc w:val="right"/>
+            </w:pPr>
+            <w:r>
+              <w:t xml:space="preserve">426</w:t>
+            </w:r>
+          </w:p>
+        </w:tc>
+        <w:tc>
+          <w:tcPr/>
+          <w:p>
+            <w:pPr>
+              <w:pStyle w:val="Compact"/>
+              <w:jc w:val="right"/>
+            </w:pPr>
+            <w:r>
+              <w:t xml:space="preserve">749</w:t>
             </w:r>
           </w:p>
         </w:tc>
@@ -7296,7 +7296,7 @@
               <w:jc w:val="right"/>
             </w:pPr>
             <w:r>
-              <w:t xml:space="preserve">264</w:t>
+              <w:t xml:space="preserve">263</w:t>
             </w:r>
           </w:p>
         </w:tc>
@@ -7382,7 +7382,7 @@
               <w:jc w:val="right"/>
             </w:pPr>
             <w:r>
-              <w:t xml:space="preserve">597</w:t>
+              <w:t xml:space="preserve">601</w:t>
             </w:r>
           </w:p>
         </w:tc>
@@ -7406,19 +7406,19 @@
               <w:jc w:val="right"/>
             </w:pPr>
             <w:r>
-              <w:t xml:space="preserve">450</w:t>
-            </w:r>
-          </w:p>
-        </w:tc>
-        <w:tc>
-          <w:tcPr/>
-          <w:p>
-            <w:pPr>
-              <w:pStyle w:val="Compact"/>
-              <w:jc w:val="right"/>
-            </w:pPr>
-            <w:r>
-              <w:t xml:space="preserve">794</w:t>
+              <w:t xml:space="preserve">454</w:t>
+            </w:r>
+          </w:p>
+        </w:tc>
+        <w:tc>
+          <w:tcPr/>
+          <w:p>
+            <w:pPr>
+              <w:pStyle w:val="Compact"/>
+              <w:jc w:val="right"/>
+            </w:pPr>
+            <w:r>
+              <w:t xml:space="preserve">798</w:t>
             </w:r>
           </w:p>
         </w:tc>
@@ -7468,7 +7468,7 @@
               <w:jc w:val="right"/>
             </w:pPr>
             <w:r>
-              <w:t xml:space="preserve">254</w:t>
+              <w:t xml:space="preserve">253</w:t>
             </w:r>
           </w:p>
         </w:tc>
@@ -7554,43 +7554,43 @@
               <w:jc w:val="right"/>
             </w:pPr>
             <w:r>
-              <w:t xml:space="preserve">405</w:t>
-            </w:r>
-          </w:p>
-        </w:tc>
-        <w:tc>
-          <w:tcPr/>
-          <w:p>
-            <w:pPr>
-              <w:pStyle w:val="Compact"/>
-              <w:jc w:val="right"/>
-            </w:pPr>
-            <w:r>
-              <w:t xml:space="preserve">59.7</w:t>
-            </w:r>
-          </w:p>
-        </w:tc>
-        <w:tc>
-          <w:tcPr/>
-          <w:p>
-            <w:pPr>
-              <w:pStyle w:val="Compact"/>
-              <w:jc w:val="right"/>
-            </w:pPr>
-            <w:r>
-              <w:t xml:space="preserve">305</w:t>
-            </w:r>
-          </w:p>
-        </w:tc>
-        <w:tc>
-          <w:tcPr/>
-          <w:p>
-            <w:pPr>
-              <w:pStyle w:val="Compact"/>
-              <w:jc w:val="right"/>
-            </w:pPr>
-            <w:r>
-              <w:t xml:space="preserve">539</w:t>
+              <w:t xml:space="preserve">410</w:t>
+            </w:r>
+          </w:p>
+        </w:tc>
+        <w:tc>
+          <w:tcPr/>
+          <w:p>
+            <w:pPr>
+              <w:pStyle w:val="Compact"/>
+              <w:jc w:val="right"/>
+            </w:pPr>
+            <w:r>
+              <w:t xml:space="preserve">59.9</w:t>
+            </w:r>
+          </w:p>
+        </w:tc>
+        <w:tc>
+          <w:tcPr/>
+          <w:p>
+            <w:pPr>
+              <w:pStyle w:val="Compact"/>
+              <w:jc w:val="right"/>
+            </w:pPr>
+            <w:r>
+              <w:t xml:space="preserve">309</w:t>
+            </w:r>
+          </w:p>
+        </w:tc>
+        <w:tc>
+          <w:tcPr/>
+          <w:p>
+            <w:pPr>
+              <w:pStyle w:val="Compact"/>
+              <w:jc w:val="right"/>
+            </w:pPr>
+            <w:r>
+              <w:t xml:space="preserve">543</w:t>
             </w:r>
           </w:p>
         </w:tc>
@@ -7726,43 +7726,43 @@
               <w:jc w:val="right"/>
             </w:pPr>
             <w:r>
-              <w:t xml:space="preserve">451</w:t>
-            </w:r>
-          </w:p>
-        </w:tc>
-        <w:tc>
-          <w:tcPr/>
-          <w:p>
-            <w:pPr>
-              <w:pStyle w:val="Compact"/>
-              <w:jc w:val="right"/>
-            </w:pPr>
-            <w:r>
-              <w:t xml:space="preserve">66.5</w:t>
-            </w:r>
-          </w:p>
-        </w:tc>
-        <w:tc>
-          <w:tcPr/>
-          <w:p>
-            <w:pPr>
-              <w:pStyle w:val="Compact"/>
-              <w:jc w:val="right"/>
-            </w:pPr>
-            <w:r>
-              <w:t xml:space="preserve">340</w:t>
-            </w:r>
-          </w:p>
-        </w:tc>
-        <w:tc>
-          <w:tcPr/>
-          <w:p>
-            <w:pPr>
-              <w:pStyle w:val="Compact"/>
-              <w:jc w:val="right"/>
-            </w:pPr>
-            <w:r>
-              <w:t xml:space="preserve">600</w:t>
+              <w:t xml:space="preserve">457</w:t>
+            </w:r>
+          </w:p>
+        </w:tc>
+        <w:tc>
+          <w:tcPr/>
+          <w:p>
+            <w:pPr>
+              <w:pStyle w:val="Compact"/>
+              <w:jc w:val="right"/>
+            </w:pPr>
+            <w:r>
+              <w:t xml:space="preserve">66.9</w:t>
+            </w:r>
+          </w:p>
+        </w:tc>
+        <w:tc>
+          <w:tcPr/>
+          <w:p>
+            <w:pPr>
+              <w:pStyle w:val="Compact"/>
+              <w:jc w:val="right"/>
+            </w:pPr>
+            <w:r>
+              <w:t xml:space="preserve">345</w:t>
+            </w:r>
+          </w:p>
+        </w:tc>
+        <w:tc>
+          <w:tcPr/>
+          <w:p>
+            <w:pPr>
+              <w:pStyle w:val="Compact"/>
+              <w:jc w:val="right"/>
+            </w:pPr>
+            <w:r>
+              <w:t xml:space="preserve">607</w:t>
             </w:r>
           </w:p>
         </w:tc>
@@ -7812,7 +7812,7 @@
               <w:jc w:val="right"/>
             </w:pPr>
             <w:r>
-              <w:t xml:space="preserve">255</w:t>
+              <w:t xml:space="preserve">254</w:t>
             </w:r>
           </w:p>
         </w:tc>
@@ -7836,7 +7836,7 @@
               <w:jc w:val="right"/>
             </w:pPr>
             <w:r>
-              <w:t xml:space="preserve">202</w:t>
+              <w:t xml:space="preserve">201</w:t>
             </w:r>
           </w:p>
         </w:tc>
@@ -7898,43 +7898,43 @@
               <w:jc w:val="right"/>
             </w:pPr>
             <w:r>
-              <w:t xml:space="preserve">851</w:t>
-            </w:r>
-          </w:p>
-        </w:tc>
-        <w:tc>
-          <w:tcPr/>
-          <w:p>
-            <w:pPr>
-              <w:pStyle w:val="Compact"/>
-              <w:jc w:val="right"/>
-            </w:pPr>
-            <w:r>
-              <w:t xml:space="preserve">125.2</w:t>
-            </w:r>
-          </w:p>
-        </w:tc>
-        <w:tc>
-          <w:tcPr/>
-          <w:p>
-            <w:pPr>
-              <w:pStyle w:val="Compact"/>
-              <w:jc w:val="right"/>
-            </w:pPr>
-            <w:r>
-              <w:t xml:space="preserve">641</w:t>
-            </w:r>
-          </w:p>
-        </w:tc>
-        <w:tc>
-          <w:tcPr/>
-          <w:p>
-            <w:pPr>
-              <w:pStyle w:val="Compact"/>
-              <w:jc w:val="right"/>
-            </w:pPr>
-            <w:r>
-              <w:t xml:space="preserve">1,130</w:t>
+              <w:t xml:space="preserve">860</w:t>
+            </w:r>
+          </w:p>
+        </w:tc>
+        <w:tc>
+          <w:tcPr/>
+          <w:p>
+            <w:pPr>
+              <w:pStyle w:val="Compact"/>
+              <w:jc w:val="right"/>
+            </w:pPr>
+            <w:r>
+              <w:t xml:space="preserve">125.6</w:t>
+            </w:r>
+          </w:p>
+        </w:tc>
+        <w:tc>
+          <w:tcPr/>
+          <w:p>
+            <w:pPr>
+              <w:pStyle w:val="Compact"/>
+              <w:jc w:val="right"/>
+            </w:pPr>
+            <w:r>
+              <w:t xml:space="preserve">649</w:t>
+            </w:r>
+          </w:p>
+        </w:tc>
+        <w:tc>
+          <w:tcPr/>
+          <w:p>
+            <w:pPr>
+              <w:pStyle w:val="Compact"/>
+              <w:jc w:val="right"/>
+            </w:pPr>
+            <w:r>
+              <w:t xml:space="preserve">1,140</w:t>
             </w:r>
           </w:p>
         </w:tc>
@@ -7984,19 +7984,19 @@
               <w:jc w:val="right"/>
             </w:pPr>
             <w:r>
-              <w:t xml:space="preserve">513</w:t>
-            </w:r>
-          </w:p>
-        </w:tc>
-        <w:tc>
-          <w:tcPr/>
-          <w:p>
-            <w:pPr>
-              <w:pStyle w:val="Compact"/>
-              <w:jc w:val="right"/>
-            </w:pPr>
-            <w:r>
-              <w:t xml:space="preserve">61.7</w:t>
+              <w:t xml:space="preserve">512</w:t>
+            </w:r>
+          </w:p>
+        </w:tc>
+        <w:tc>
+          <w:tcPr/>
+          <w:p>
+            <w:pPr>
+              <w:pStyle w:val="Compact"/>
+              <w:jc w:val="right"/>
+            </w:pPr>
+            <w:r>
+              <w:t xml:space="preserve">61.6</w:t>
             </w:r>
           </w:p>
         </w:tc>
@@ -8020,7 +8020,7 @@
               <w:jc w:val="right"/>
             </w:pPr>
             <w:r>
-              <w:t xml:space="preserve">648</w:t>
+              <w:t xml:space="preserve">647</w:t>
             </w:r>
           </w:p>
         </w:tc>
@@ -8070,43 +8070,43 @@
               <w:jc w:val="right"/>
             </w:pPr>
             <w:r>
-              <w:t xml:space="preserve">3,033</w:t>
-            </w:r>
-          </w:p>
-        </w:tc>
-        <w:tc>
-          <w:tcPr/>
-          <w:p>
-            <w:pPr>
-              <w:pStyle w:val="Compact"/>
-              <w:jc w:val="right"/>
-            </w:pPr>
-            <w:r>
-              <w:t xml:space="preserve">443.1</w:t>
-            </w:r>
-          </w:p>
-        </w:tc>
-        <w:tc>
-          <w:tcPr/>
-          <w:p>
-            <w:pPr>
-              <w:pStyle w:val="Compact"/>
-              <w:jc w:val="right"/>
-            </w:pPr>
-            <w:r>
-              <w:t xml:space="preserve">2,288</w:t>
-            </w:r>
-          </w:p>
-        </w:tc>
-        <w:tc>
-          <w:tcPr/>
-          <w:p>
-            <w:pPr>
-              <w:pStyle w:val="Compact"/>
-              <w:jc w:val="right"/>
-            </w:pPr>
-            <w:r>
-              <w:t xml:space="preserve">4,021</w:t>
+              <w:t xml:space="preserve">3,036</w:t>
+            </w:r>
+          </w:p>
+        </w:tc>
+        <w:tc>
+          <w:tcPr/>
+          <w:p>
+            <w:pPr>
+              <w:pStyle w:val="Compact"/>
+              <w:jc w:val="right"/>
+            </w:pPr>
+            <w:r>
+              <w:t xml:space="preserve">440.3</w:t>
+            </w:r>
+          </w:p>
+        </w:tc>
+        <w:tc>
+          <w:tcPr/>
+          <w:p>
+            <w:pPr>
+              <w:pStyle w:val="Compact"/>
+              <w:jc w:val="right"/>
+            </w:pPr>
+            <w:r>
+              <w:t xml:space="preserve">2,295</w:t>
+            </w:r>
+          </w:p>
+        </w:tc>
+        <w:tc>
+          <w:tcPr/>
+          <w:p>
+            <w:pPr>
+              <w:pStyle w:val="Compact"/>
+              <w:jc w:val="right"/>
+            </w:pPr>
+            <w:r>
+              <w:t xml:space="preserve">4,017</w:t>
             </w:r>
           </w:p>
         </w:tc>
@@ -8156,43 +8156,43 @@
               <w:jc w:val="right"/>
             </w:pPr>
             <w:r>
-              <w:t xml:space="preserve">1,175</w:t>
-            </w:r>
-          </w:p>
-        </w:tc>
-        <w:tc>
-          <w:tcPr/>
-          <w:p>
-            <w:pPr>
-              <w:pStyle w:val="Compact"/>
-              <w:jc w:val="right"/>
-            </w:pPr>
-            <w:r>
-              <w:t xml:space="preserve">141.0</w:t>
-            </w:r>
-          </w:p>
-        </w:tc>
-        <w:tc>
-          <w:tcPr/>
-          <w:p>
-            <w:pPr>
-              <w:pStyle w:val="Compact"/>
-              <w:jc w:val="right"/>
-            </w:pPr>
-            <w:r>
-              <w:t xml:space="preserve">931</w:t>
-            </w:r>
-          </w:p>
-        </w:tc>
-        <w:tc>
-          <w:tcPr/>
-          <w:p>
-            <w:pPr>
-              <w:pStyle w:val="Compact"/>
-              <w:jc w:val="right"/>
-            </w:pPr>
-            <w:r>
-              <w:t xml:space="preserve">1,483</w:t>
+              <w:t xml:space="preserve">1,173</w:t>
+            </w:r>
+          </w:p>
+        </w:tc>
+        <w:tc>
+          <w:tcPr/>
+          <w:p>
+            <w:pPr>
+              <w:pStyle w:val="Compact"/>
+              <w:jc w:val="right"/>
+            </w:pPr>
+            <w:r>
+              <w:t xml:space="preserve">140.8</w:t>
+            </w:r>
+          </w:p>
+        </w:tc>
+        <w:tc>
+          <w:tcPr/>
+          <w:p>
+            <w:pPr>
+              <w:pStyle w:val="Compact"/>
+              <w:jc w:val="right"/>
+            </w:pPr>
+            <w:r>
+              <w:t xml:space="preserve">929</w:t>
+            </w:r>
+          </w:p>
+        </w:tc>
+        <w:tc>
+          <w:tcPr/>
+          <w:p>
+            <w:pPr>
+              <w:pStyle w:val="Compact"/>
+              <w:jc w:val="right"/>
+            </w:pPr>
+            <w:r>
+              <w:t xml:space="preserve">1,480</w:t>
             </w:r>
           </w:p>
         </w:tc>
@@ -8254,31 +8254,31 @@
               <w:jc w:val="right"/>
             </w:pPr>
             <w:r>
-              <w:t xml:space="preserve">246.4</w:t>
-            </w:r>
-          </w:p>
-        </w:tc>
-        <w:tc>
-          <w:tcPr/>
-          <w:p>
-            <w:pPr>
-              <w:pStyle w:val="Compact"/>
-              <w:jc w:val="right"/>
-            </w:pPr>
-            <w:r>
-              <w:t xml:space="preserve">1,304</w:t>
-            </w:r>
-          </w:p>
-        </w:tc>
-        <w:tc>
-          <w:tcPr/>
-          <w:p>
-            <w:pPr>
-              <w:pStyle w:val="Compact"/>
-              <w:jc w:val="right"/>
-            </w:pPr>
-            <w:r>
-              <w:t xml:space="preserve">2,268</w:t>
+              <w:t xml:space="preserve">244.5</w:t>
+            </w:r>
+          </w:p>
+        </w:tc>
+        <w:tc>
+          <w:tcPr/>
+          <w:p>
+            <w:pPr>
+              <w:pStyle w:val="Compact"/>
+              <w:jc w:val="right"/>
+            </w:pPr>
+            <w:r>
+              <w:t xml:space="preserve">1,307</w:t>
+            </w:r>
+          </w:p>
+        </w:tc>
+        <w:tc>
+          <w:tcPr/>
+          <w:p>
+            <w:pPr>
+              <w:pStyle w:val="Compact"/>
+              <w:jc w:val="right"/>
+            </w:pPr>
+            <w:r>
+              <w:t xml:space="preserve">2,263</w:t>
             </w:r>
           </w:p>
         </w:tc>
@@ -8414,19 +8414,19 @@
               <w:jc w:val="right"/>
             </w:pPr>
             <w:r>
-              <w:t xml:space="preserve">1,914</w:t>
-            </w:r>
-          </w:p>
-        </w:tc>
-        <w:tc>
-          <w:tcPr/>
-          <w:p>
-            <w:pPr>
-              <w:pStyle w:val="Compact"/>
-              <w:jc w:val="right"/>
-            </w:pPr>
-            <w:r>
-              <w:t xml:space="preserve">442.3</w:t>
+              <w:t xml:space="preserve">1,915</w:t>
+            </w:r>
+          </w:p>
+        </w:tc>
+        <w:tc>
+          <w:tcPr/>
+          <w:p>
+            <w:pPr>
+              <w:pStyle w:val="Compact"/>
+              <w:jc w:val="right"/>
+            </w:pPr>
+            <w:r>
+              <w:t xml:space="preserve">443.1</w:t>
             </w:r>
           </w:p>
         </w:tc>
@@ -8450,7 +8450,7 @@
               <w:jc w:val="right"/>
             </w:pPr>
             <w:r>
-              <w:t xml:space="preserve">2,781</w:t>
+              <w:t xml:space="preserve">2,783</w:t>
             </w:r>
           </w:p>
         </w:tc>
@@ -8500,43 +8500,43 @@
               <w:jc w:val="right"/>
             </w:pPr>
             <w:r>
-              <w:t xml:space="preserve">1,263</w:t>
-            </w:r>
-          </w:p>
-        </w:tc>
-        <w:tc>
-          <w:tcPr/>
-          <w:p>
-            <w:pPr>
-              <w:pStyle w:val="Compact"/>
-              <w:jc w:val="right"/>
-            </w:pPr>
-            <w:r>
-              <w:t xml:space="preserve">280.5</w:t>
-            </w:r>
-          </w:p>
-        </w:tc>
-        <w:tc>
-          <w:tcPr/>
-          <w:p>
-            <w:pPr>
-              <w:pStyle w:val="Compact"/>
-              <w:jc w:val="right"/>
-            </w:pPr>
-            <w:r>
-              <w:t xml:space="preserve">713</w:t>
-            </w:r>
-          </w:p>
-        </w:tc>
-        <w:tc>
-          <w:tcPr/>
-          <w:p>
-            <w:pPr>
-              <w:pStyle w:val="Compact"/>
-              <w:jc w:val="right"/>
-            </w:pPr>
-            <w:r>
-              <w:t xml:space="preserve">1,813</w:t>
+              <w:t xml:space="preserve">1,264</w:t>
+            </w:r>
+          </w:p>
+        </w:tc>
+        <w:tc>
+          <w:tcPr/>
+          <w:p>
+            <w:pPr>
+              <w:pStyle w:val="Compact"/>
+              <w:jc w:val="right"/>
+            </w:pPr>
+            <w:r>
+              <w:t xml:space="preserve">280.7</w:t>
+            </w:r>
+          </w:p>
+        </w:tc>
+        <w:tc>
+          <w:tcPr/>
+          <w:p>
+            <w:pPr>
+              <w:pStyle w:val="Compact"/>
+              <w:jc w:val="right"/>
+            </w:pPr>
+            <w:r>
+              <w:t xml:space="preserve">714</w:t>
+            </w:r>
+          </w:p>
+        </w:tc>
+        <w:tc>
+          <w:tcPr/>
+          <w:p>
+            <w:pPr>
+              <w:pStyle w:val="Compact"/>
+              <w:jc w:val="right"/>
+            </w:pPr>
+            <w:r>
+              <w:t xml:space="preserve">1,814</w:t>
             </w:r>
           </w:p>
         </w:tc>
@@ -8586,43 +8586,43 @@
               <w:jc w:val="right"/>
             </w:pPr>
             <w:r>
-              <w:t xml:space="preserve">1,529</w:t>
-            </w:r>
-          </w:p>
-        </w:tc>
-        <w:tc>
-          <w:tcPr/>
-          <w:p>
-            <w:pPr>
-              <w:pStyle w:val="Compact"/>
-              <w:jc w:val="right"/>
-            </w:pPr>
-            <w:r>
-              <w:t xml:space="preserve">235.8</w:t>
-            </w:r>
-          </w:p>
-        </w:tc>
-        <w:tc>
-          <w:tcPr/>
-          <w:p>
-            <w:pPr>
-              <w:pStyle w:val="Compact"/>
-              <w:jc w:val="right"/>
-            </w:pPr>
-            <w:r>
-              <w:t xml:space="preserve">1,067</w:t>
-            </w:r>
-          </w:p>
-        </w:tc>
-        <w:tc>
-          <w:tcPr/>
-          <w:p>
-            <w:pPr>
-              <w:pStyle w:val="Compact"/>
-              <w:jc w:val="right"/>
-            </w:pPr>
-            <w:r>
-              <w:t xml:space="preserve">1,991</w:t>
+              <w:t xml:space="preserve">1,526</w:t>
+            </w:r>
+          </w:p>
+        </w:tc>
+        <w:tc>
+          <w:tcPr/>
+          <w:p>
+            <w:pPr>
+              <w:pStyle w:val="Compact"/>
+              <w:jc w:val="right"/>
+            </w:pPr>
+            <w:r>
+              <w:t xml:space="preserve">235.5</w:t>
+            </w:r>
+          </w:p>
+        </w:tc>
+        <w:tc>
+          <w:tcPr/>
+          <w:p>
+            <w:pPr>
+              <w:pStyle w:val="Compact"/>
+              <w:jc w:val="right"/>
+            </w:pPr>
+            <w:r>
+              <w:t xml:space="preserve">1,064</w:t>
+            </w:r>
+          </w:p>
+        </w:tc>
+        <w:tc>
+          <w:tcPr/>
+          <w:p>
+            <w:pPr>
+              <w:pStyle w:val="Compact"/>
+              <w:jc w:val="right"/>
+            </w:pPr>
+            <w:r>
+              <w:t xml:space="preserve">1,988</w:t>
             </w:r>
           </w:p>
         </w:tc>
@@ -8672,43 +8672,43 @@
               <w:jc w:val="right"/>
             </w:pPr>
             <w:r>
-              <w:t xml:space="preserve">1,306</w:t>
-            </w:r>
-          </w:p>
-        </w:tc>
-        <w:tc>
-          <w:tcPr/>
-          <w:p>
-            <w:pPr>
-              <w:pStyle w:val="Compact"/>
-              <w:jc w:val="right"/>
-            </w:pPr>
-            <w:r>
-              <w:t xml:space="preserve">177.5</w:t>
-            </w:r>
-          </w:p>
-        </w:tc>
-        <w:tc>
-          <w:tcPr/>
-          <w:p>
-            <w:pPr>
-              <w:pStyle w:val="Compact"/>
-              <w:jc w:val="right"/>
-            </w:pPr>
-            <w:r>
-              <w:t xml:space="preserve">958</w:t>
-            </w:r>
-          </w:p>
-        </w:tc>
-        <w:tc>
-          <w:tcPr/>
-          <w:p>
-            <w:pPr>
-              <w:pStyle w:val="Compact"/>
-              <w:jc w:val="right"/>
-            </w:pPr>
-            <w:r>
-              <w:t xml:space="preserve">1,654</w:t>
+              <w:t xml:space="preserve">1,303</w:t>
+            </w:r>
+          </w:p>
+        </w:tc>
+        <w:tc>
+          <w:tcPr/>
+          <w:p>
+            <w:pPr>
+              <w:pStyle w:val="Compact"/>
+              <w:jc w:val="right"/>
+            </w:pPr>
+            <w:r>
+              <w:t xml:space="preserve">177.0</w:t>
+            </w:r>
+          </w:p>
+        </w:tc>
+        <w:tc>
+          <w:tcPr/>
+          <w:p>
+            <w:pPr>
+              <w:pStyle w:val="Compact"/>
+              <w:jc w:val="right"/>
+            </w:pPr>
+            <w:r>
+              <w:t xml:space="preserve">956</w:t>
+            </w:r>
+          </w:p>
+        </w:tc>
+        <w:tc>
+          <w:tcPr/>
+          <w:p>
+            <w:pPr>
+              <w:pStyle w:val="Compact"/>
+              <w:jc w:val="right"/>
+            </w:pPr>
+            <w:r>
+              <w:t xml:space="preserve">1,650</w:t>
             </w:r>
           </w:p>
         </w:tc>
@@ -8758,19 +8758,19 @@
               <w:jc w:val="right"/>
             </w:pPr>
             <w:r>
-              <w:t xml:space="preserve">675</w:t>
-            </w:r>
-          </w:p>
-        </w:tc>
-        <w:tc>
-          <w:tcPr/>
-          <w:p>
-            <w:pPr>
-              <w:pStyle w:val="Compact"/>
-              <w:jc w:val="right"/>
-            </w:pPr>
-            <w:r>
-              <w:t xml:space="preserve">131.3</w:t>
+              <w:t xml:space="preserve">676</w:t>
+            </w:r>
+          </w:p>
+        </w:tc>
+        <w:tc>
+          <w:tcPr/>
+          <w:p>
+            <w:pPr>
+              <w:pStyle w:val="Compact"/>
+              <w:jc w:val="right"/>
+            </w:pPr>
+            <w:r>
+              <w:t xml:space="preserve">131.6</w:t>
             </w:r>
           </w:p>
         </w:tc>
@@ -8794,7 +8794,7 @@
               <w:jc w:val="right"/>
             </w:pPr>
             <w:r>
-              <w:t xml:space="preserve">932</w:t>
+              <w:t xml:space="preserve">934</w:t>
             </w:r>
           </w:p>
         </w:tc>
@@ -8844,43 +8844,43 @@
               <w:jc w:val="right"/>
             </w:pPr>
             <w:r>
-              <w:t xml:space="preserve">713</w:t>
-            </w:r>
-          </w:p>
-        </w:tc>
-        <w:tc>
-          <w:tcPr/>
-          <w:p>
-            <w:pPr>
-              <w:pStyle w:val="Compact"/>
-              <w:jc w:val="right"/>
-            </w:pPr>
-            <w:r>
-              <w:t xml:space="preserve">127.5</w:t>
-            </w:r>
-          </w:p>
-        </w:tc>
-        <w:tc>
-          <w:tcPr/>
-          <w:p>
-            <w:pPr>
-              <w:pStyle w:val="Compact"/>
-              <w:jc w:val="right"/>
-            </w:pPr>
-            <w:r>
-              <w:t xml:space="preserve">463</w:t>
-            </w:r>
-          </w:p>
-        </w:tc>
-        <w:tc>
-          <w:tcPr/>
-          <w:p>
-            <w:pPr>
-              <w:pStyle w:val="Compact"/>
-              <w:jc w:val="right"/>
-            </w:pPr>
-            <w:r>
-              <w:t xml:space="preserve">963</w:t>
+              <w:t xml:space="preserve">714</w:t>
+            </w:r>
+          </w:p>
+        </w:tc>
+        <w:tc>
+          <w:tcPr/>
+          <w:p>
+            <w:pPr>
+              <w:pStyle w:val="Compact"/>
+              <w:jc w:val="right"/>
+            </w:pPr>
+            <w:r>
+              <w:t xml:space="preserve">127.6</w:t>
+            </w:r>
+          </w:p>
+        </w:tc>
+        <w:tc>
+          <w:tcPr/>
+          <w:p>
+            <w:pPr>
+              <w:pStyle w:val="Compact"/>
+              <w:jc w:val="right"/>
+            </w:pPr>
+            <w:r>
+              <w:t xml:space="preserve">464</w:t>
+            </w:r>
+          </w:p>
+        </w:tc>
+        <w:tc>
+          <w:tcPr/>
+          <w:p>
+            <w:pPr>
+              <w:pStyle w:val="Compact"/>
+              <w:jc w:val="right"/>
+            </w:pPr>
+            <w:r>
+              <w:t xml:space="preserve">964</w:t>
             </w:r>
           </w:p>
         </w:tc>
@@ -8930,19 +8930,19 @@
               <w:jc w:val="right"/>
             </w:pPr>
             <w:r>
-              <w:t xml:space="preserve">806</w:t>
-            </w:r>
-          </w:p>
-        </w:tc>
-        <w:tc>
-          <w:tcPr/>
-          <w:p>
-            <w:pPr>
-              <w:pStyle w:val="Compact"/>
-              <w:jc w:val="right"/>
-            </w:pPr>
-            <w:r>
-              <w:t xml:space="preserve">190.5</w:t>
+              <w:t xml:space="preserve">807</w:t>
+            </w:r>
+          </w:p>
+        </w:tc>
+        <w:tc>
+          <w:tcPr/>
+          <w:p>
+            <w:pPr>
+              <w:pStyle w:val="Compact"/>
+              <w:jc w:val="right"/>
+            </w:pPr>
+            <w:r>
+              <w:t xml:space="preserve">190.8</w:t>
             </w:r>
           </w:p>
         </w:tc>
@@ -8966,7 +8966,7 @@
               <w:jc w:val="right"/>
             </w:pPr>
             <w:r>
-              <w:t xml:space="preserve">1,179</w:t>
+              <w:t xml:space="preserve">1,181</w:t>
             </w:r>
           </w:p>
         </w:tc>
@@ -9102,43 +9102,43 @@
               <w:jc w:val="right"/>
             </w:pPr>
             <w:r>
-              <w:t xml:space="preserve">821</w:t>
-            </w:r>
-          </w:p>
-        </w:tc>
-        <w:tc>
-          <w:tcPr/>
-          <w:p>
-            <w:pPr>
-              <w:pStyle w:val="Compact"/>
-              <w:jc w:val="right"/>
-            </w:pPr>
-            <w:r>
-              <w:t xml:space="preserve">126.4</w:t>
-            </w:r>
-          </w:p>
-        </w:tc>
-        <w:tc>
-          <w:tcPr/>
-          <w:p>
-            <w:pPr>
-              <w:pStyle w:val="Compact"/>
-              <w:jc w:val="right"/>
-            </w:pPr>
-            <w:r>
-              <w:t xml:space="preserve">573</w:t>
-            </w:r>
-          </w:p>
-        </w:tc>
-        <w:tc>
-          <w:tcPr/>
-          <w:p>
-            <w:pPr>
-              <w:pStyle w:val="Compact"/>
-              <w:jc w:val="right"/>
-            </w:pPr>
-            <w:r>
-              <w:t xml:space="preserve">1,069</w:t>
+              <w:t xml:space="preserve">822</w:t>
+            </w:r>
+          </w:p>
+        </w:tc>
+        <w:tc>
+          <w:tcPr/>
+          <w:p>
+            <w:pPr>
+              <w:pStyle w:val="Compact"/>
+              <w:jc w:val="right"/>
+            </w:pPr>
+            <w:r>
+              <w:t xml:space="preserve">126.7</w:t>
+            </w:r>
+          </w:p>
+        </w:tc>
+        <w:tc>
+          <w:tcPr/>
+          <w:p>
+            <w:pPr>
+              <w:pStyle w:val="Compact"/>
+              <w:jc w:val="right"/>
+            </w:pPr>
+            <w:r>
+              <w:t xml:space="preserve">574</w:t>
+            </w:r>
+          </w:p>
+        </w:tc>
+        <w:tc>
+          <w:tcPr/>
+          <w:p>
+            <w:pPr>
+              <w:pStyle w:val="Compact"/>
+              <w:jc w:val="right"/>
+            </w:pPr>
+            <w:r>
+              <w:t xml:space="preserve">1,070</w:t>
             </w:r>
           </w:p>
         </w:tc>
@@ -9274,19 +9274,19 @@
               <w:jc w:val="right"/>
             </w:pPr>
             <w:r>
-              <w:t xml:space="preserve">1,594</w:t>
-            </w:r>
-          </w:p>
-        </w:tc>
-        <w:tc>
-          <w:tcPr/>
-          <w:p>
-            <w:pPr>
-              <w:pStyle w:val="Compact"/>
-              <w:jc w:val="right"/>
-            </w:pPr>
-            <w:r>
-              <w:t xml:space="preserve">232.6</w:t>
+              <w:t xml:space="preserve">1,595</w:t>
+            </w:r>
+          </w:p>
+        </w:tc>
+        <w:tc>
+          <w:tcPr/>
+          <w:p>
+            <w:pPr>
+              <w:pStyle w:val="Compact"/>
+              <w:jc w:val="right"/>
+            </w:pPr>
+            <w:r>
+              <w:t xml:space="preserve">233.3</w:t>
             </w:r>
           </w:p>
         </w:tc>
@@ -9310,7 +9310,7 @@
               <w:jc w:val="right"/>
             </w:pPr>
             <w:r>
-              <w:t xml:space="preserve">2,050</w:t>
+              <w:t xml:space="preserve">2,052</w:t>
             </w:r>
           </w:p>
         </w:tc>
@@ -9360,43 +9360,43 @@
               <w:jc w:val="right"/>
             </w:pPr>
             <w:r>
-              <w:t xml:space="preserve">446</w:t>
-            </w:r>
-          </w:p>
-        </w:tc>
-        <w:tc>
-          <w:tcPr/>
-          <w:p>
-            <w:pPr>
-              <w:pStyle w:val="Compact"/>
-              <w:jc w:val="right"/>
-            </w:pPr>
-            <w:r>
-              <w:t xml:space="preserve">61.8</w:t>
-            </w:r>
-          </w:p>
-        </w:tc>
-        <w:tc>
-          <w:tcPr/>
-          <w:p>
-            <w:pPr>
-              <w:pStyle w:val="Compact"/>
-              <w:jc w:val="right"/>
-            </w:pPr>
-            <w:r>
-              <w:t xml:space="preserve">325</w:t>
-            </w:r>
-          </w:p>
-        </w:tc>
-        <w:tc>
-          <w:tcPr/>
-          <w:p>
-            <w:pPr>
-              <w:pStyle w:val="Compact"/>
-              <w:jc w:val="right"/>
-            </w:pPr>
-            <w:r>
-              <w:t xml:space="preserve">567</w:t>
+              <w:t xml:space="preserve">447</w:t>
+            </w:r>
+          </w:p>
+        </w:tc>
+        <w:tc>
+          <w:tcPr/>
+          <w:p>
+            <w:pPr>
+              <w:pStyle w:val="Compact"/>
+              <w:jc w:val="right"/>
+            </w:pPr>
+            <w:r>
+              <w:t xml:space="preserve">61.9</w:t>
+            </w:r>
+          </w:p>
+        </w:tc>
+        <w:tc>
+          <w:tcPr/>
+          <w:p>
+            <w:pPr>
+              <w:pStyle w:val="Compact"/>
+              <w:jc w:val="right"/>
+            </w:pPr>
+            <w:r>
+              <w:t xml:space="preserve">326</w:t>
+            </w:r>
+          </w:p>
+        </w:tc>
+        <w:tc>
+          <w:tcPr/>
+          <w:p>
+            <w:pPr>
+              <w:pStyle w:val="Compact"/>
+              <w:jc w:val="right"/>
+            </w:pPr>
+            <w:r>
+              <w:t xml:space="preserve">568</w:t>
             </w:r>
           </w:p>
         </w:tc>
@@ -9446,43 +9446,43 @@
               <w:jc w:val="right"/>
             </w:pPr>
             <w:r>
-              <w:t xml:space="preserve">2,093</w:t>
-            </w:r>
-          </w:p>
-        </w:tc>
-        <w:tc>
-          <w:tcPr/>
-          <w:p>
-            <w:pPr>
-              <w:pStyle w:val="Compact"/>
-              <w:jc w:val="right"/>
-            </w:pPr>
-            <w:r>
-              <w:t xml:space="preserve">708.0</w:t>
-            </w:r>
-          </w:p>
-        </w:tc>
-        <w:tc>
-          <w:tcPr/>
-          <w:p>
-            <w:pPr>
-              <w:pStyle w:val="Compact"/>
-              <w:jc w:val="right"/>
-            </w:pPr>
-            <w:r>
-              <w:t xml:space="preserve">705</w:t>
-            </w:r>
-          </w:p>
-        </w:tc>
-        <w:tc>
-          <w:tcPr/>
-          <w:p>
-            <w:pPr>
-              <w:pStyle w:val="Compact"/>
-              <w:jc w:val="right"/>
-            </w:pPr>
-            <w:r>
-              <w:t xml:space="preserve">3,481</w:t>
+              <w:t xml:space="preserve">2,095</w:t>
+            </w:r>
+          </w:p>
+        </w:tc>
+        <w:tc>
+          <w:tcPr/>
+          <w:p>
+            <w:pPr>
+              <w:pStyle w:val="Compact"/>
+              <w:jc w:val="right"/>
+            </w:pPr>
+            <w:r>
+              <w:t xml:space="preserve">708.9</w:t>
+            </w:r>
+          </w:p>
+        </w:tc>
+        <w:tc>
+          <w:tcPr/>
+          <w:p>
+            <w:pPr>
+              <w:pStyle w:val="Compact"/>
+              <w:jc w:val="right"/>
+            </w:pPr>
+            <w:r>
+              <w:t xml:space="preserve">706</w:t>
+            </w:r>
+          </w:p>
+        </w:tc>
+        <w:tc>
+          <w:tcPr/>
+          <w:p>
+            <w:pPr>
+              <w:pStyle w:val="Compact"/>
+              <w:jc w:val="right"/>
+            </w:pPr>
+            <w:r>
+              <w:t xml:space="preserve">3,484</w:t>
             </w:r>
           </w:p>
         </w:tc>
@@ -9532,19 +9532,19 @@
               <w:jc w:val="right"/>
             </w:pPr>
             <w:r>
-              <w:t xml:space="preserve">1,440</w:t>
-            </w:r>
-          </w:p>
-        </w:tc>
-        <w:tc>
-          <w:tcPr/>
-          <w:p>
-            <w:pPr>
-              <w:pStyle w:val="Compact"/>
-              <w:jc w:val="right"/>
-            </w:pPr>
-            <w:r>
-              <w:t xml:space="preserve">475.7</w:t>
+              <w:t xml:space="preserve">1,441</w:t>
+            </w:r>
+          </w:p>
+        </w:tc>
+        <w:tc>
+          <w:tcPr/>
+          <w:p>
+            <w:pPr>
+              <w:pStyle w:val="Compact"/>
+              <w:jc w:val="right"/>
+            </w:pPr>
+            <w:r>
+              <w:t xml:space="preserve">476.1</w:t>
             </w:r>
           </w:p>
         </w:tc>
@@ -9568,7 +9568,7 @@
               <w:jc w:val="right"/>
             </w:pPr>
             <w:r>
-              <w:t xml:space="preserve">2,372</w:t>
+              <w:t xml:space="preserve">2,374</w:t>
             </w:r>
           </w:p>
         </w:tc>
@@ -9716,7 +9716,7 @@
               <w:jc w:val="right"/>
             </w:pPr>
             <w:r>
-              <w:t xml:space="preserve">115.6</w:t>
+              <w:t xml:space="preserve">115.7</w:t>
             </w:r>
           </w:p>
         </w:tc>
@@ -11338,43 +11338,43 @@
               <w:jc w:val="right"/>
             </w:pPr>
             <w:r>
-              <w:t xml:space="preserve">338</w:t>
-            </w:r>
-          </w:p>
-        </w:tc>
-        <w:tc>
-          <w:tcPr/>
-          <w:p>
-            <w:pPr>
-              <w:pStyle w:val="Compact"/>
-              <w:jc w:val="right"/>
-            </w:pPr>
-            <w:r>
-              <w:t xml:space="preserve">90.5</w:t>
-            </w:r>
-          </w:p>
-        </w:tc>
-        <w:tc>
-          <w:tcPr/>
-          <w:p>
-            <w:pPr>
-              <w:pStyle w:val="Compact"/>
-              <w:jc w:val="right"/>
-            </w:pPr>
-            <w:r>
-              <w:t xml:space="preserve">161</w:t>
-            </w:r>
-          </w:p>
-        </w:tc>
-        <w:tc>
-          <w:tcPr/>
-          <w:p>
-            <w:pPr>
-              <w:pStyle w:val="Compact"/>
-              <w:jc w:val="right"/>
-            </w:pPr>
-            <w:r>
-              <w:t xml:space="preserve">515</w:t>
+              <w:t xml:space="preserve">317</w:t>
+            </w:r>
+          </w:p>
+        </w:tc>
+        <w:tc>
+          <w:tcPr/>
+          <w:p>
+            <w:pPr>
+              <w:pStyle w:val="Compact"/>
+              <w:jc w:val="right"/>
+            </w:pPr>
+            <w:r>
+              <w:t xml:space="preserve">51.9</w:t>
+            </w:r>
+          </w:p>
+        </w:tc>
+        <w:tc>
+          <w:tcPr/>
+          <w:p>
+            <w:pPr>
+              <w:pStyle w:val="Compact"/>
+              <w:jc w:val="right"/>
+            </w:pPr>
+            <w:r>
+              <w:t xml:space="preserve">215</w:t>
+            </w:r>
+          </w:p>
+        </w:tc>
+        <w:tc>
+          <w:tcPr/>
+          <w:p>
+            <w:pPr>
+              <w:pStyle w:val="Compact"/>
+              <w:jc w:val="right"/>
+            </w:pPr>
+            <w:r>
+              <w:t xml:space="preserve">419</w:t>
             </w:r>
           </w:p>
         </w:tc>
@@ -11424,43 +11424,43 @@
               <w:jc w:val="right"/>
             </w:pPr>
             <w:r>
-              <w:t xml:space="preserve">725</w:t>
-            </w:r>
-          </w:p>
-        </w:tc>
-        <w:tc>
-          <w:tcPr/>
-          <w:p>
-            <w:pPr>
-              <w:pStyle w:val="Compact"/>
-              <w:jc w:val="right"/>
-            </w:pPr>
-            <w:r>
-              <w:t xml:space="preserve">102.7</w:t>
-            </w:r>
-          </w:p>
-        </w:tc>
-        <w:tc>
-          <w:tcPr/>
-          <w:p>
-            <w:pPr>
-              <w:pStyle w:val="Compact"/>
-              <w:jc w:val="right"/>
-            </w:pPr>
-            <w:r>
-              <w:t xml:space="preserve">524</w:t>
-            </w:r>
-          </w:p>
-        </w:tc>
-        <w:tc>
-          <w:tcPr/>
-          <w:p>
-            <w:pPr>
-              <w:pStyle w:val="Compact"/>
-              <w:jc w:val="right"/>
-            </w:pPr>
-            <w:r>
-              <w:t xml:space="preserve">926</w:t>
+              <w:t xml:space="preserve">708</w:t>
+            </w:r>
+          </w:p>
+        </w:tc>
+        <w:tc>
+          <w:tcPr/>
+          <w:p>
+            <w:pPr>
+              <w:pStyle w:val="Compact"/>
+              <w:jc w:val="right"/>
+            </w:pPr>
+            <w:r>
+              <w:t xml:space="preserve">80.6</w:t>
+            </w:r>
+          </w:p>
+        </w:tc>
+        <w:tc>
+          <w:tcPr/>
+          <w:p>
+            <w:pPr>
+              <w:pStyle w:val="Compact"/>
+              <w:jc w:val="right"/>
+            </w:pPr>
+            <w:r>
+              <w:t xml:space="preserve">550</w:t>
+            </w:r>
+          </w:p>
+        </w:tc>
+        <w:tc>
+          <w:tcPr/>
+          <w:p>
+            <w:pPr>
+              <w:pStyle w:val="Compact"/>
+              <w:jc w:val="right"/>
+            </w:pPr>
+            <w:r>
+              <w:t xml:space="preserve">866</w:t>
             </w:r>
           </w:p>
         </w:tc>

</xml_diff>